<commit_message>
sua doi directoryLabel tuong ung va up len cac file ngan hang cau hoi
</commit_message>
<xml_diff>
--- a/src/Test_cases/OOP_lichsu.docx
+++ b/src/Test_cases/OOP_lichsu.docx
@@ -669,6 +669,70 @@
         <w:jc w:val="both"/>
         <w:rPr>
           <w:rFonts w:ascii="Times New Roman" w:eastAsia="Times New Roman" w:hAnsi="Times New Roman" w:cs="Times New Roman"/>
+          <w:b/>
+          <w:bCs/>
+          <w:color w:val="333333"/>
+          <w:kern w:val="0"/>
+          <w:sz w:val="24"/>
+          <w:szCs w:val="24"/>
+          <w14:ligatures w14:val="none"/>
+        </w:rPr>
+      </w:pPr>
+      <w:r>
+        <w:rPr>
+          <w:rFonts w:ascii="Times New Roman" w:eastAsia="Times New Roman" w:hAnsi="Times New Roman" w:cs="Times New Roman"/>
+          <w:b/>
+          <w:bCs/>
+          <w:color w:val="333333"/>
+          <w:kern w:val="0"/>
+          <w:sz w:val="24"/>
+          <w:szCs w:val="24"/>
+          <w14:ligatures w14:val="none"/>
+        </w:rPr>
+        <w:drawing>
+          <wp:inline distT="0" distB="0" distL="0" distR="0" wp14:anchorId="08D346CF" wp14:editId="2C50386F">
+            <wp:extent cx="4877223" cy="3406435"/>
+            <wp:effectExtent l="0" t="0" r="0" b="3810"/>
+            <wp:docPr id="748547205" name="Picture 1"/>
+            <wp:cNvGraphicFramePr>
+              <a:graphicFrameLocks xmlns:a="http://schemas.openxmlformats.org/drawingml/2006/main" noChangeAspect="1"/>
+            </wp:cNvGraphicFramePr>
+            <a:graphic xmlns:a="http://schemas.openxmlformats.org/drawingml/2006/main">
+              <a:graphicData uri="http://schemas.openxmlformats.org/drawingml/2006/picture">
+                <pic:pic xmlns:pic="http://schemas.openxmlformats.org/drawingml/2006/picture">
+                  <pic:nvPicPr>
+                    <pic:cNvPr id="748547205" name=""/>
+                    <pic:cNvPicPr/>
+                  </pic:nvPicPr>
+                  <pic:blipFill>
+                    <a:blip r:embed="rId5"/>
+                    <a:stretch>
+                      <a:fillRect/>
+                    </a:stretch>
+                  </pic:blipFill>
+                  <pic:spPr>
+                    <a:xfrm>
+                      <a:off x="0" y="0"/>
+                      <a:ext cx="4877223" cy="3406435"/>
+                    </a:xfrm>
+                    <a:prstGeom prst="rect">
+                      <a:avLst/>
+                    </a:prstGeom>
+                  </pic:spPr>
+                </pic:pic>
+              </a:graphicData>
+            </a:graphic>
+          </wp:inline>
+        </w:drawing>
+      </w:r>
+    </w:p>
+    <w:p>
+      <w:pPr>
+        <w:shd w:val="clear" w:color="auto" w:fill="FFFFFF"/>
+        <w:spacing w:after="0" w:line="240" w:lineRule="auto"/>
+        <w:jc w:val="both"/>
+        <w:rPr>
+          <w:rFonts w:ascii="Times New Roman" w:eastAsia="Times New Roman" w:hAnsi="Times New Roman" w:cs="Times New Roman"/>
           <w:color w:val="333333"/>
           <w:kern w:val="0"/>
           <w:sz w:val="24"/>
@@ -1118,6 +1182,7 @@
           <w:szCs w:val="24"/>
           <w14:ligatures w14:val="none"/>
         </w:rPr>
+        <w:lastRenderedPageBreak/>
         <w:t>D.</w:t>
       </w:r>
       <w:r>
@@ -1624,6 +1689,66 @@
           <w:szCs w:val="24"/>
           <w14:ligatures w14:val="none"/>
         </w:rPr>
+        <w:drawing>
+          <wp:inline distT="0" distB="0" distL="0" distR="0" wp14:anchorId="1AF52802" wp14:editId="4A0C95EA">
+            <wp:extent cx="5387807" cy="3749365"/>
+            <wp:effectExtent l="0" t="0" r="3810" b="3810"/>
+            <wp:docPr id="1002400954" name="Picture 1"/>
+            <wp:cNvGraphicFramePr>
+              <a:graphicFrameLocks xmlns:a="http://schemas.openxmlformats.org/drawingml/2006/main" noChangeAspect="1"/>
+            </wp:cNvGraphicFramePr>
+            <a:graphic xmlns:a="http://schemas.openxmlformats.org/drawingml/2006/main">
+              <a:graphicData uri="http://schemas.openxmlformats.org/drawingml/2006/picture">
+                <pic:pic xmlns:pic="http://schemas.openxmlformats.org/drawingml/2006/picture">
+                  <pic:nvPicPr>
+                    <pic:cNvPr id="1002400954" name=""/>
+                    <pic:cNvPicPr/>
+                  </pic:nvPicPr>
+                  <pic:blipFill>
+                    <a:blip r:embed="rId6"/>
+                    <a:stretch>
+                      <a:fillRect/>
+                    </a:stretch>
+                  </pic:blipFill>
+                  <pic:spPr>
+                    <a:xfrm>
+                      <a:off x="0" y="0"/>
+                      <a:ext cx="5387807" cy="3749365"/>
+                    </a:xfrm>
+                    <a:prstGeom prst="rect">
+                      <a:avLst/>
+                    </a:prstGeom>
+                  </pic:spPr>
+                </pic:pic>
+              </a:graphicData>
+            </a:graphic>
+          </wp:inline>
+        </w:drawing>
+      </w:r>
+    </w:p>
+    <w:p>
+      <w:pPr>
+        <w:shd w:val="clear" w:color="auto" w:fill="FFFFFF"/>
+        <w:spacing w:after="0" w:line="240" w:lineRule="auto"/>
+        <w:jc w:val="both"/>
+        <w:rPr>
+          <w:rFonts w:ascii="Times New Roman" w:eastAsia="Times New Roman" w:hAnsi="Times New Roman" w:cs="Times New Roman"/>
+          <w:color w:val="333333"/>
+          <w:kern w:val="0"/>
+          <w:sz w:val="24"/>
+          <w:szCs w:val="24"/>
+          <w14:ligatures w14:val="none"/>
+        </w:rPr>
+      </w:pPr>
+      <w:r>
+        <w:rPr>
+          <w:rFonts w:ascii="Times New Roman" w:eastAsia="Times New Roman" w:hAnsi="Times New Roman" w:cs="Times New Roman"/>
+          <w:color w:val="333333"/>
+          <w:kern w:val="0"/>
+          <w:sz w:val="24"/>
+          <w:szCs w:val="24"/>
+          <w14:ligatures w14:val="none"/>
+        </w:rPr>
         <w:t>B.</w:t>
       </w:r>
       <w:r>
@@ -1672,6 +1797,67 @@
           <w:szCs w:val="24"/>
           <w14:ligatures w14:val="none"/>
         </w:rPr>
+        <w:lastRenderedPageBreak/>
+        <w:drawing>
+          <wp:inline distT="0" distB="0" distL="0" distR="0" wp14:anchorId="161F5E21" wp14:editId="4C6ACE3C">
+            <wp:extent cx="3406435" cy="2827265"/>
+            <wp:effectExtent l="0" t="0" r="3810" b="0"/>
+            <wp:docPr id="846085323" name="Picture 1"/>
+            <wp:cNvGraphicFramePr>
+              <a:graphicFrameLocks xmlns:a="http://schemas.openxmlformats.org/drawingml/2006/main" noChangeAspect="1"/>
+            </wp:cNvGraphicFramePr>
+            <a:graphic xmlns:a="http://schemas.openxmlformats.org/drawingml/2006/main">
+              <a:graphicData uri="http://schemas.openxmlformats.org/drawingml/2006/picture">
+                <pic:pic xmlns:pic="http://schemas.openxmlformats.org/drawingml/2006/picture">
+                  <pic:nvPicPr>
+                    <pic:cNvPr id="846085323" name=""/>
+                    <pic:cNvPicPr/>
+                  </pic:nvPicPr>
+                  <pic:blipFill>
+                    <a:blip r:embed="rId7"/>
+                    <a:stretch>
+                      <a:fillRect/>
+                    </a:stretch>
+                  </pic:blipFill>
+                  <pic:spPr>
+                    <a:xfrm>
+                      <a:off x="0" y="0"/>
+                      <a:ext cx="3406435" cy="2827265"/>
+                    </a:xfrm>
+                    <a:prstGeom prst="rect">
+                      <a:avLst/>
+                    </a:prstGeom>
+                  </pic:spPr>
+                </pic:pic>
+              </a:graphicData>
+            </a:graphic>
+          </wp:inline>
+        </w:drawing>
+      </w:r>
+    </w:p>
+    <w:p>
+      <w:pPr>
+        <w:shd w:val="clear" w:color="auto" w:fill="FFFFFF"/>
+        <w:spacing w:after="0" w:line="240" w:lineRule="auto"/>
+        <w:jc w:val="both"/>
+        <w:rPr>
+          <w:rFonts w:ascii="Times New Roman" w:eastAsia="Times New Roman" w:hAnsi="Times New Roman" w:cs="Times New Roman"/>
+          <w:color w:val="333333"/>
+          <w:kern w:val="0"/>
+          <w:sz w:val="24"/>
+          <w:szCs w:val="24"/>
+          <w14:ligatures w14:val="none"/>
+        </w:rPr>
+      </w:pPr>
+      <w:r>
+        <w:rPr>
+          <w:rFonts w:ascii="Times New Roman" w:eastAsia="Times New Roman" w:hAnsi="Times New Roman" w:cs="Times New Roman"/>
+          <w:color w:val="333333"/>
+          <w:kern w:val="0"/>
+          <w:sz w:val="24"/>
+          <w:szCs w:val="24"/>
+          <w14:ligatures w14:val="none"/>
+        </w:rPr>
         <w:t>C.</w:t>
       </w:r>
       <w:r>
@@ -1720,6 +1906,66 @@
           <w:szCs w:val="24"/>
           <w14:ligatures w14:val="none"/>
         </w:rPr>
+        <w:drawing>
+          <wp:inline distT="0" distB="0" distL="0" distR="0" wp14:anchorId="7DED918C" wp14:editId="1DF5AE0F">
+            <wp:extent cx="2674852" cy="2667231"/>
+            <wp:effectExtent l="0" t="0" r="0" b="0"/>
+            <wp:docPr id="1243432710" name="Picture 1"/>
+            <wp:cNvGraphicFramePr>
+              <a:graphicFrameLocks xmlns:a="http://schemas.openxmlformats.org/drawingml/2006/main" noChangeAspect="1"/>
+            </wp:cNvGraphicFramePr>
+            <a:graphic xmlns:a="http://schemas.openxmlformats.org/drawingml/2006/main">
+              <a:graphicData uri="http://schemas.openxmlformats.org/drawingml/2006/picture">
+                <pic:pic xmlns:pic="http://schemas.openxmlformats.org/drawingml/2006/picture">
+                  <pic:nvPicPr>
+                    <pic:cNvPr id="1243432710" name=""/>
+                    <pic:cNvPicPr/>
+                  </pic:nvPicPr>
+                  <pic:blipFill>
+                    <a:blip r:embed="rId8"/>
+                    <a:stretch>
+                      <a:fillRect/>
+                    </a:stretch>
+                  </pic:blipFill>
+                  <pic:spPr>
+                    <a:xfrm>
+                      <a:off x="0" y="0"/>
+                      <a:ext cx="2674852" cy="2667231"/>
+                    </a:xfrm>
+                    <a:prstGeom prst="rect">
+                      <a:avLst/>
+                    </a:prstGeom>
+                  </pic:spPr>
+                </pic:pic>
+              </a:graphicData>
+            </a:graphic>
+          </wp:inline>
+        </w:drawing>
+      </w:r>
+    </w:p>
+    <w:p>
+      <w:pPr>
+        <w:shd w:val="clear" w:color="auto" w:fill="FFFFFF"/>
+        <w:spacing w:after="0" w:line="240" w:lineRule="auto"/>
+        <w:jc w:val="both"/>
+        <w:rPr>
+          <w:rFonts w:ascii="Times New Roman" w:eastAsia="Times New Roman" w:hAnsi="Times New Roman" w:cs="Times New Roman"/>
+          <w:color w:val="333333"/>
+          <w:kern w:val="0"/>
+          <w:sz w:val="24"/>
+          <w:szCs w:val="24"/>
+          <w14:ligatures w14:val="none"/>
+        </w:rPr>
+      </w:pPr>
+      <w:r>
+        <w:rPr>
+          <w:rFonts w:ascii="Times New Roman" w:eastAsia="Times New Roman" w:hAnsi="Times New Roman" w:cs="Times New Roman"/>
+          <w:color w:val="333333"/>
+          <w:kern w:val="0"/>
+          <w:sz w:val="24"/>
+          <w:szCs w:val="24"/>
+          <w14:ligatures w14:val="none"/>
+        </w:rPr>
         <w:t>D.</w:t>
       </w:r>
       <w:r>
@@ -1768,6 +2014,66 @@
           <w:szCs w:val="24"/>
           <w14:ligatures w14:val="none"/>
         </w:rPr>
+        <w:drawing>
+          <wp:inline distT="0" distB="0" distL="0" distR="0" wp14:anchorId="7F7D3595" wp14:editId="017DA3DF">
+            <wp:extent cx="3894157" cy="2141406"/>
+            <wp:effectExtent l="0" t="0" r="0" b="0"/>
+            <wp:docPr id="1501784439" name="Picture 1"/>
+            <wp:cNvGraphicFramePr>
+              <a:graphicFrameLocks xmlns:a="http://schemas.openxmlformats.org/drawingml/2006/main" noChangeAspect="1"/>
+            </wp:cNvGraphicFramePr>
+            <a:graphic xmlns:a="http://schemas.openxmlformats.org/drawingml/2006/main">
+              <a:graphicData uri="http://schemas.openxmlformats.org/drawingml/2006/picture">
+                <pic:pic xmlns:pic="http://schemas.openxmlformats.org/drawingml/2006/picture">
+                  <pic:nvPicPr>
+                    <pic:cNvPr id="1501784439" name=""/>
+                    <pic:cNvPicPr/>
+                  </pic:nvPicPr>
+                  <pic:blipFill>
+                    <a:blip r:embed="rId9"/>
+                    <a:stretch>
+                      <a:fillRect/>
+                    </a:stretch>
+                  </pic:blipFill>
+                  <pic:spPr>
+                    <a:xfrm>
+                      <a:off x="0" y="0"/>
+                      <a:ext cx="3894157" cy="2141406"/>
+                    </a:xfrm>
+                    <a:prstGeom prst="rect">
+                      <a:avLst/>
+                    </a:prstGeom>
+                  </pic:spPr>
+                </pic:pic>
+              </a:graphicData>
+            </a:graphic>
+          </wp:inline>
+        </w:drawing>
+      </w:r>
+    </w:p>
+    <w:p>
+      <w:pPr>
+        <w:shd w:val="clear" w:color="auto" w:fill="FFFFFF"/>
+        <w:spacing w:after="0" w:line="240" w:lineRule="auto"/>
+        <w:jc w:val="both"/>
+        <w:rPr>
+          <w:rFonts w:ascii="Times New Roman" w:eastAsia="Times New Roman" w:hAnsi="Times New Roman" w:cs="Times New Roman"/>
+          <w:color w:val="333333"/>
+          <w:kern w:val="0"/>
+          <w:sz w:val="24"/>
+          <w:szCs w:val="24"/>
+          <w14:ligatures w14:val="none"/>
+        </w:rPr>
+      </w:pPr>
+      <w:r>
+        <w:rPr>
+          <w:rFonts w:ascii="Times New Roman" w:eastAsia="Times New Roman" w:hAnsi="Times New Roman" w:cs="Times New Roman"/>
+          <w:color w:val="333333"/>
+          <w:kern w:val="0"/>
+          <w:sz w:val="24"/>
+          <w:szCs w:val="24"/>
+          <w14:ligatures w14:val="none"/>
+        </w:rPr>
         <w:t>ANSWER</w:t>
       </w:r>
       <w:r>
@@ -1824,34 +2130,1332 @@
           <w:szCs w:val="24"/>
           <w14:ligatures w14:val="none"/>
         </w:rPr>
+        <w:t>7.</w:t>
+      </w:r>
+      <w:r>
+        <w:rPr>
+          <w:rFonts w:ascii="Times New Roman" w:eastAsia="Times New Roman" w:hAnsi="Times New Roman" w:cs="Times New Roman"/>
+          <w:b/>
+          <w:bCs/>
+          <w:color w:val="333333"/>
+          <w:kern w:val="0"/>
+          <w:sz w:val="24"/>
+          <w:szCs w:val="24"/>
+          <w14:ligatures w14:val="none"/>
+        </w:rPr>
+        <w:t xml:space="preserve"> </w:t>
+      </w:r>
+      <w:r>
+        <w:rPr>
+          <w:rFonts w:ascii="Times New Roman" w:eastAsia="Times New Roman" w:hAnsi="Times New Roman" w:cs="Times New Roman"/>
+          <w:b/>
+          <w:bCs/>
+          <w:color w:val="333333"/>
+          <w:kern w:val="0"/>
+          <w:sz w:val="24"/>
+          <w:szCs w:val="24"/>
+          <w14:ligatures w14:val="none"/>
+        </w:rPr>
+        <w:t>Nguyên nhân chủ yếu nào khiến Liên Xô phải tiến hành công cuộc khôi phục kinh tế, hàn gắn vết thương chiến tranh (1946-1950)?</w:t>
+      </w:r>
+    </w:p>
+    <w:p>
+      <w:pPr>
+        <w:shd w:val="clear" w:color="auto" w:fill="FFFFFF"/>
+        <w:spacing w:after="0" w:line="240" w:lineRule="auto"/>
+        <w:jc w:val="both"/>
+        <w:rPr>
+          <w:rFonts w:ascii="Times New Roman" w:eastAsia="Times New Roman" w:hAnsi="Times New Roman" w:cs="Times New Roman"/>
+          <w:color w:val="333333"/>
+          <w:kern w:val="0"/>
+          <w:sz w:val="24"/>
+          <w:szCs w:val="24"/>
+          <w14:ligatures w14:val="none"/>
+        </w:rPr>
+      </w:pPr>
+      <w:r>
+        <w:rPr>
+          <w:rFonts w:ascii="Times New Roman" w:eastAsia="Times New Roman" w:hAnsi="Times New Roman" w:cs="Times New Roman"/>
+          <w:color w:val="333333"/>
+          <w:kern w:val="0"/>
+          <w:sz w:val="24"/>
+          <w:szCs w:val="24"/>
+          <w14:ligatures w14:val="none"/>
+        </w:rPr>
+        <w:t>A.</w:t>
+      </w:r>
+      <w:r>
+        <w:rPr>
+          <w:rFonts w:ascii="Times New Roman" w:eastAsia="Times New Roman" w:hAnsi="Times New Roman" w:cs="Times New Roman"/>
+          <w:color w:val="333333"/>
+          <w:kern w:val="0"/>
+          <w:sz w:val="24"/>
+          <w:szCs w:val="24"/>
+          <w14:ligatures w14:val="none"/>
+        </w:rPr>
+        <w:t xml:space="preserve"> </w:t>
+      </w:r>
+      <w:r>
+        <w:rPr>
+          <w:rFonts w:ascii="Times New Roman" w:eastAsia="Times New Roman" w:hAnsi="Times New Roman" w:cs="Times New Roman"/>
+          <w:color w:val="333333"/>
+          <w:kern w:val="0"/>
+          <w:sz w:val="24"/>
+          <w:szCs w:val="24"/>
+          <w14:ligatures w14:val="none"/>
+        </w:rPr>
+        <w:t>Các nước đế quốc tiến hành bao vây cấm vận Liên Xô</w:t>
+      </w:r>
+    </w:p>
+    <w:p>
+      <w:pPr>
+        <w:shd w:val="clear" w:color="auto" w:fill="FFFFFF"/>
+        <w:spacing w:after="0" w:line="240" w:lineRule="auto"/>
+        <w:jc w:val="both"/>
+        <w:rPr>
+          <w:rFonts w:ascii="Times New Roman" w:eastAsia="Times New Roman" w:hAnsi="Times New Roman" w:cs="Times New Roman"/>
+          <w:color w:val="333333"/>
+          <w:kern w:val="0"/>
+          <w:sz w:val="24"/>
+          <w:szCs w:val="24"/>
+          <w14:ligatures w14:val="none"/>
+        </w:rPr>
+      </w:pPr>
+      <w:r>
+        <w:rPr>
+          <w:rFonts w:ascii="Times New Roman" w:eastAsia="Times New Roman" w:hAnsi="Times New Roman" w:cs="Times New Roman"/>
+          <w:color w:val="333333"/>
+          <w:kern w:val="0"/>
+          <w:sz w:val="24"/>
+          <w:szCs w:val="24"/>
+          <w14:ligatures w14:val="none"/>
+        </w:rPr>
+        <w:t>B.</w:t>
+      </w:r>
+      <w:r>
+        <w:rPr>
+          <w:rFonts w:ascii="Times New Roman" w:eastAsia="Times New Roman" w:hAnsi="Times New Roman" w:cs="Times New Roman"/>
+          <w:color w:val="333333"/>
+          <w:kern w:val="0"/>
+          <w:sz w:val="24"/>
+          <w:szCs w:val="24"/>
+          <w14:ligatures w14:val="none"/>
+        </w:rPr>
+        <w:t xml:space="preserve"> </w:t>
+      </w:r>
+      <w:r>
+        <w:rPr>
+          <w:rFonts w:ascii="Times New Roman" w:eastAsia="Times New Roman" w:hAnsi="Times New Roman" w:cs="Times New Roman"/>
+          <w:color w:val="333333"/>
+          <w:kern w:val="0"/>
+          <w:sz w:val="24"/>
+          <w:szCs w:val="24"/>
+          <w14:ligatures w14:val="none"/>
+        </w:rPr>
+        <w:t>Liên Xô chịu tổn thất nặng nề từ cuộc chiến tranh thế giới thứ hai</w:t>
+      </w:r>
+    </w:p>
+    <w:p>
+      <w:pPr>
+        <w:shd w:val="clear" w:color="auto" w:fill="FFFFFF"/>
+        <w:spacing w:after="0" w:line="240" w:lineRule="auto"/>
+        <w:jc w:val="both"/>
+        <w:rPr>
+          <w:rFonts w:ascii="Times New Roman" w:eastAsia="Times New Roman" w:hAnsi="Times New Roman" w:cs="Times New Roman"/>
+          <w:color w:val="333333"/>
+          <w:kern w:val="0"/>
+          <w:sz w:val="24"/>
+          <w:szCs w:val="24"/>
+          <w14:ligatures w14:val="none"/>
+        </w:rPr>
+      </w:pPr>
+      <w:r>
+        <w:rPr>
+          <w:rFonts w:ascii="Times New Roman" w:eastAsia="Times New Roman" w:hAnsi="Times New Roman" w:cs="Times New Roman"/>
+          <w:color w:val="333333"/>
+          <w:kern w:val="0"/>
+          <w:sz w:val="24"/>
+          <w:szCs w:val="24"/>
+          <w14:ligatures w14:val="none"/>
+        </w:rPr>
+        <w:t>C.</w:t>
+      </w:r>
+      <w:r>
+        <w:rPr>
+          <w:rFonts w:ascii="Times New Roman" w:eastAsia="Times New Roman" w:hAnsi="Times New Roman" w:cs="Times New Roman"/>
+          <w:color w:val="333333"/>
+          <w:kern w:val="0"/>
+          <w:sz w:val="24"/>
+          <w:szCs w:val="24"/>
+          <w14:ligatures w14:val="none"/>
+        </w:rPr>
+        <w:t xml:space="preserve"> </w:t>
+      </w:r>
+      <w:r>
+        <w:rPr>
+          <w:rFonts w:ascii="Times New Roman" w:eastAsia="Times New Roman" w:hAnsi="Times New Roman" w:cs="Times New Roman"/>
+          <w:color w:val="333333"/>
+          <w:kern w:val="0"/>
+          <w:sz w:val="24"/>
+          <w:szCs w:val="24"/>
+          <w14:ligatures w14:val="none"/>
+        </w:rPr>
+        <w:t>Phong trào cách mạng thế giới phát triển cần có sự giúp đỡ của Liên Xô</w:t>
+      </w:r>
+    </w:p>
+    <w:p>
+      <w:pPr>
+        <w:shd w:val="clear" w:color="auto" w:fill="FFFFFF"/>
+        <w:spacing w:after="0" w:line="240" w:lineRule="auto"/>
+        <w:jc w:val="both"/>
+        <w:rPr>
+          <w:rFonts w:ascii="Times New Roman" w:eastAsia="Times New Roman" w:hAnsi="Times New Roman" w:cs="Times New Roman"/>
+          <w:color w:val="333333"/>
+          <w:kern w:val="0"/>
+          <w:sz w:val="24"/>
+          <w:szCs w:val="24"/>
+          <w14:ligatures w14:val="none"/>
+        </w:rPr>
+      </w:pPr>
+      <w:r>
+        <w:rPr>
+          <w:rFonts w:ascii="Times New Roman" w:eastAsia="Times New Roman" w:hAnsi="Times New Roman" w:cs="Times New Roman"/>
+          <w:color w:val="333333"/>
+          <w:kern w:val="0"/>
+          <w:sz w:val="24"/>
+          <w:szCs w:val="24"/>
+          <w14:ligatures w14:val="none"/>
+        </w:rPr>
+        <w:t>D.</w:t>
+      </w:r>
+      <w:r>
+        <w:rPr>
+          <w:rFonts w:ascii="Times New Roman" w:eastAsia="Times New Roman" w:hAnsi="Times New Roman" w:cs="Times New Roman"/>
+          <w:color w:val="333333"/>
+          <w:kern w:val="0"/>
+          <w:sz w:val="24"/>
+          <w:szCs w:val="24"/>
+          <w14:ligatures w14:val="none"/>
+        </w:rPr>
+        <w:t xml:space="preserve"> </w:t>
+      </w:r>
+      <w:r>
+        <w:rPr>
+          <w:rFonts w:ascii="Times New Roman" w:eastAsia="Times New Roman" w:hAnsi="Times New Roman" w:cs="Times New Roman"/>
+          <w:color w:val="333333"/>
+          <w:kern w:val="0"/>
+          <w:sz w:val="24"/>
+          <w:szCs w:val="24"/>
+          <w14:ligatures w14:val="none"/>
+        </w:rPr>
+        <w:t>Mĩ đang chuẩn bị phát động cuộc chiến tranh lạnh chống Liên Xô</w:t>
+      </w:r>
+    </w:p>
+    <w:p>
+      <w:pPr>
+        <w:shd w:val="clear" w:color="auto" w:fill="FFFFFF"/>
+        <w:spacing w:after="0" w:line="240" w:lineRule="auto"/>
+        <w:jc w:val="both"/>
+        <w:rPr>
+          <w:rFonts w:ascii="Times New Roman" w:eastAsia="Times New Roman" w:hAnsi="Times New Roman" w:cs="Times New Roman"/>
+          <w:color w:val="333333"/>
+          <w:kern w:val="0"/>
+          <w:sz w:val="24"/>
+          <w:szCs w:val="24"/>
+          <w14:ligatures w14:val="none"/>
+        </w:rPr>
+      </w:pPr>
+      <w:r>
+        <w:rPr>
+          <w:rFonts w:ascii="Times New Roman" w:eastAsia="Times New Roman" w:hAnsi="Times New Roman" w:cs="Times New Roman"/>
+          <w:color w:val="333333"/>
+          <w:kern w:val="0"/>
+          <w:sz w:val="24"/>
+          <w:szCs w:val="24"/>
+          <w14:ligatures w14:val="none"/>
+        </w:rPr>
+        <w:t>ANSWER</w:t>
+      </w:r>
+      <w:r>
+        <w:rPr>
+          <w:rFonts w:ascii="Times New Roman" w:eastAsia="Times New Roman" w:hAnsi="Times New Roman" w:cs="Times New Roman"/>
+          <w:color w:val="333333"/>
+          <w:kern w:val="0"/>
+          <w:sz w:val="24"/>
+          <w:szCs w:val="24"/>
+          <w14:ligatures w14:val="none"/>
+        </w:rPr>
+        <w:t>: B</w:t>
+      </w:r>
+    </w:p>
+    <w:p>
+      <w:pPr>
+        <w:shd w:val="clear" w:color="auto" w:fill="FFFFFF"/>
+        <w:spacing w:after="0" w:line="240" w:lineRule="auto"/>
+        <w:jc w:val="both"/>
+        <w:rPr>
+          <w:rFonts w:ascii="Times New Roman" w:eastAsia="Times New Roman" w:hAnsi="Times New Roman" w:cs="Times New Roman"/>
+          <w:b/>
+          <w:bCs/>
+          <w:color w:val="333333"/>
+          <w:kern w:val="0"/>
+          <w:sz w:val="24"/>
+          <w:szCs w:val="24"/>
+          <w14:ligatures w14:val="none"/>
+        </w:rPr>
+      </w:pPr>
+    </w:p>
+    <w:p>
+      <w:pPr>
+        <w:shd w:val="clear" w:color="auto" w:fill="FFFFFF"/>
+        <w:spacing w:after="0" w:line="240" w:lineRule="auto"/>
+        <w:jc w:val="both"/>
+        <w:rPr>
+          <w:rFonts w:ascii="Times New Roman" w:eastAsia="Times New Roman" w:hAnsi="Times New Roman" w:cs="Times New Roman"/>
+          <w:b/>
+          <w:bCs/>
+          <w:color w:val="333333"/>
+          <w:kern w:val="0"/>
+          <w:sz w:val="24"/>
+          <w:szCs w:val="24"/>
+          <w14:ligatures w14:val="none"/>
+        </w:rPr>
+      </w:pPr>
+      <w:r>
+        <w:rPr>
+          <w:rFonts w:ascii="Times New Roman" w:eastAsia="Times New Roman" w:hAnsi="Times New Roman" w:cs="Times New Roman"/>
+          <w:b/>
+          <w:bCs/>
+          <w:color w:val="333333"/>
+          <w:kern w:val="0"/>
+          <w:sz w:val="24"/>
+          <w:szCs w:val="24"/>
+          <w14:ligatures w14:val="none"/>
+        </w:rPr>
+        <w:t>8.</w:t>
+      </w:r>
+      <w:r>
+        <w:rPr>
+          <w:rFonts w:ascii="Times New Roman" w:eastAsia="Times New Roman" w:hAnsi="Times New Roman" w:cs="Times New Roman"/>
+          <w:b/>
+          <w:bCs/>
+          <w:color w:val="333333"/>
+          <w:kern w:val="0"/>
+          <w:sz w:val="24"/>
+          <w:szCs w:val="24"/>
+          <w14:ligatures w14:val="none"/>
+        </w:rPr>
+        <w:t xml:space="preserve"> </w:t>
+      </w:r>
+      <w:r>
+        <w:rPr>
+          <w:rFonts w:ascii="Times New Roman" w:eastAsia="Times New Roman" w:hAnsi="Times New Roman" w:cs="Times New Roman"/>
+          <w:b/>
+          <w:bCs/>
+          <w:color w:val="333333"/>
+          <w:kern w:val="0"/>
+          <w:sz w:val="24"/>
+          <w:szCs w:val="24"/>
+          <w14:ligatures w14:val="none"/>
+        </w:rPr>
+        <w:t>Liên Xô cần phải tiến hành khôi phục kinh tế trong giai đoạn 1946-1950 vì</w:t>
+      </w:r>
+    </w:p>
+    <w:p>
+      <w:pPr>
+        <w:shd w:val="clear" w:color="auto" w:fill="FFFFFF"/>
+        <w:spacing w:after="0" w:line="240" w:lineRule="auto"/>
+        <w:jc w:val="both"/>
+        <w:rPr>
+          <w:rFonts w:ascii="Times New Roman" w:eastAsia="Times New Roman" w:hAnsi="Times New Roman" w:cs="Times New Roman"/>
+          <w:color w:val="333333"/>
+          <w:kern w:val="0"/>
+          <w:sz w:val="24"/>
+          <w:szCs w:val="24"/>
+          <w14:ligatures w14:val="none"/>
+        </w:rPr>
+      </w:pPr>
+      <w:r>
+        <w:rPr>
+          <w:rFonts w:ascii="Times New Roman" w:eastAsia="Times New Roman" w:hAnsi="Times New Roman" w:cs="Times New Roman"/>
+          <w:color w:val="333333"/>
+          <w:kern w:val="0"/>
+          <w:sz w:val="24"/>
+          <w:szCs w:val="24"/>
+          <w14:ligatures w14:val="none"/>
+        </w:rPr>
+        <w:t>A.</w:t>
+      </w:r>
+      <w:r>
+        <w:rPr>
+          <w:rFonts w:ascii="Times New Roman" w:eastAsia="Times New Roman" w:hAnsi="Times New Roman" w:cs="Times New Roman"/>
+          <w:color w:val="333333"/>
+          <w:kern w:val="0"/>
+          <w:sz w:val="24"/>
+          <w:szCs w:val="24"/>
+          <w14:ligatures w14:val="none"/>
+        </w:rPr>
+        <w:t xml:space="preserve"> </w:t>
+      </w:r>
+      <w:r>
+        <w:rPr>
+          <w:rFonts w:ascii="Times New Roman" w:eastAsia="Times New Roman" w:hAnsi="Times New Roman" w:cs="Times New Roman"/>
+          <w:color w:val="333333"/>
+          <w:kern w:val="0"/>
+          <w:sz w:val="24"/>
+          <w:szCs w:val="24"/>
+          <w14:ligatures w14:val="none"/>
+        </w:rPr>
+        <w:t>Chịu nhiều tổn thất do Chiến tranh thế giới thứ hai gây ra</w:t>
+      </w:r>
+    </w:p>
+    <w:p>
+      <w:pPr>
+        <w:shd w:val="clear" w:color="auto" w:fill="FFFFFF"/>
+        <w:spacing w:after="0" w:line="240" w:lineRule="auto"/>
+        <w:jc w:val="both"/>
+        <w:rPr>
+          <w:rFonts w:ascii="Times New Roman" w:eastAsia="Times New Roman" w:hAnsi="Times New Roman" w:cs="Times New Roman"/>
+          <w:color w:val="333333"/>
+          <w:kern w:val="0"/>
+          <w:sz w:val="24"/>
+          <w:szCs w:val="24"/>
+          <w14:ligatures w14:val="none"/>
+        </w:rPr>
+      </w:pPr>
+      <w:r>
+        <w:rPr>
+          <w:rFonts w:ascii="Times New Roman" w:eastAsia="Times New Roman" w:hAnsi="Times New Roman" w:cs="Times New Roman"/>
+          <w:color w:val="333333"/>
+          <w:kern w:val="0"/>
+          <w:sz w:val="24"/>
+          <w:szCs w:val="24"/>
+          <w14:ligatures w14:val="none"/>
+        </w:rPr>
+        <w:t>B.</w:t>
+      </w:r>
+      <w:r>
+        <w:rPr>
+          <w:rFonts w:ascii="Times New Roman" w:eastAsia="Times New Roman" w:hAnsi="Times New Roman" w:cs="Times New Roman"/>
+          <w:color w:val="333333"/>
+          <w:kern w:val="0"/>
+          <w:sz w:val="24"/>
+          <w:szCs w:val="24"/>
+          <w14:ligatures w14:val="none"/>
+        </w:rPr>
+        <w:t xml:space="preserve"> </w:t>
+      </w:r>
+      <w:r>
+        <w:rPr>
+          <w:rFonts w:ascii="Times New Roman" w:eastAsia="Times New Roman" w:hAnsi="Times New Roman" w:cs="Times New Roman"/>
+          <w:color w:val="333333"/>
+          <w:kern w:val="0"/>
+          <w:sz w:val="24"/>
+          <w:szCs w:val="24"/>
+          <w14:ligatures w14:val="none"/>
+        </w:rPr>
+        <w:t>Muốn trở thành cường quốc công nghiệp hàng đầu thế giới</w:t>
+      </w:r>
+    </w:p>
+    <w:p>
+      <w:pPr>
+        <w:shd w:val="clear" w:color="auto" w:fill="FFFFFF"/>
+        <w:spacing w:after="0" w:line="240" w:lineRule="auto"/>
+        <w:jc w:val="both"/>
+        <w:rPr>
+          <w:rFonts w:ascii="Times New Roman" w:eastAsia="Times New Roman" w:hAnsi="Times New Roman" w:cs="Times New Roman"/>
+          <w:color w:val="333333"/>
+          <w:kern w:val="0"/>
+          <w:sz w:val="24"/>
+          <w:szCs w:val="24"/>
+          <w14:ligatures w14:val="none"/>
+        </w:rPr>
+      </w:pPr>
+      <w:r>
+        <w:rPr>
+          <w:rFonts w:ascii="Times New Roman" w:eastAsia="Times New Roman" w:hAnsi="Times New Roman" w:cs="Times New Roman"/>
+          <w:color w:val="333333"/>
+          <w:kern w:val="0"/>
+          <w:sz w:val="24"/>
+          <w:szCs w:val="24"/>
+          <w14:ligatures w14:val="none"/>
+        </w:rPr>
+        <w:t>C.</w:t>
+      </w:r>
+      <w:r>
+        <w:rPr>
+          <w:rFonts w:ascii="Times New Roman" w:eastAsia="Times New Roman" w:hAnsi="Times New Roman" w:cs="Times New Roman"/>
+          <w:color w:val="333333"/>
+          <w:kern w:val="0"/>
+          <w:sz w:val="24"/>
+          <w:szCs w:val="24"/>
+          <w14:ligatures w14:val="none"/>
+        </w:rPr>
+        <w:t xml:space="preserve"> </w:t>
+      </w:r>
+      <w:r>
+        <w:rPr>
+          <w:rFonts w:ascii="Times New Roman" w:eastAsia="Times New Roman" w:hAnsi="Times New Roman" w:cs="Times New Roman"/>
+          <w:color w:val="333333"/>
+          <w:kern w:val="0"/>
+          <w:sz w:val="24"/>
+          <w:szCs w:val="24"/>
+          <w14:ligatures w14:val="none"/>
+        </w:rPr>
+        <w:t>Muốn xây dựng nền kinh tế hùng mạnh trên thế giới</w:t>
+      </w:r>
+    </w:p>
+    <w:p>
+      <w:pPr>
+        <w:shd w:val="clear" w:color="auto" w:fill="FFFFFF"/>
+        <w:spacing w:after="0" w:line="240" w:lineRule="auto"/>
+        <w:jc w:val="both"/>
+        <w:rPr>
+          <w:rFonts w:ascii="Times New Roman" w:eastAsia="Times New Roman" w:hAnsi="Times New Roman" w:cs="Times New Roman"/>
+          <w:color w:val="333333"/>
+          <w:kern w:val="0"/>
+          <w:sz w:val="24"/>
+          <w:szCs w:val="24"/>
+          <w14:ligatures w14:val="none"/>
+        </w:rPr>
+      </w:pPr>
+      <w:r>
+        <w:rPr>
+          <w:rFonts w:ascii="Times New Roman" w:eastAsia="Times New Roman" w:hAnsi="Times New Roman" w:cs="Times New Roman"/>
+          <w:color w:val="333333"/>
+          <w:kern w:val="0"/>
+          <w:sz w:val="24"/>
+          <w:szCs w:val="24"/>
+          <w14:ligatures w14:val="none"/>
+        </w:rPr>
+        <w:t>D.</w:t>
+      </w:r>
+      <w:r>
+        <w:rPr>
+          <w:rFonts w:ascii="Times New Roman" w:eastAsia="Times New Roman" w:hAnsi="Times New Roman" w:cs="Times New Roman"/>
+          <w:color w:val="333333"/>
+          <w:kern w:val="0"/>
+          <w:sz w:val="24"/>
+          <w:szCs w:val="24"/>
+          <w14:ligatures w14:val="none"/>
+        </w:rPr>
+        <w:t xml:space="preserve"> </w:t>
+      </w:r>
+      <w:r>
+        <w:rPr>
+          <w:rFonts w:ascii="Times New Roman" w:eastAsia="Times New Roman" w:hAnsi="Times New Roman" w:cs="Times New Roman"/>
+          <w:color w:val="333333"/>
+          <w:kern w:val="0"/>
+          <w:sz w:val="24"/>
+          <w:szCs w:val="24"/>
+          <w14:ligatures w14:val="none"/>
+        </w:rPr>
+        <w:t>Muốn xây dựng thế giới "đơn cực" do Liên Xô đứng đầu</w:t>
+      </w:r>
+    </w:p>
+    <w:p>
+      <w:pPr>
+        <w:shd w:val="clear" w:color="auto" w:fill="FFFFFF"/>
+        <w:spacing w:after="0" w:line="240" w:lineRule="auto"/>
+        <w:jc w:val="both"/>
+        <w:rPr>
+          <w:rFonts w:ascii="Times New Roman" w:eastAsia="Times New Roman" w:hAnsi="Times New Roman" w:cs="Times New Roman"/>
+          <w:color w:val="333333"/>
+          <w:kern w:val="0"/>
+          <w:sz w:val="24"/>
+          <w:szCs w:val="24"/>
+          <w14:ligatures w14:val="none"/>
+        </w:rPr>
+      </w:pPr>
+      <w:r>
+        <w:rPr>
+          <w:rFonts w:ascii="Times New Roman" w:eastAsia="Times New Roman" w:hAnsi="Times New Roman" w:cs="Times New Roman"/>
+          <w:color w:val="333333"/>
+          <w:kern w:val="0"/>
+          <w:sz w:val="24"/>
+          <w:szCs w:val="24"/>
+          <w14:ligatures w14:val="none"/>
+        </w:rPr>
+        <w:t>ANSWER</w:t>
+      </w:r>
+      <w:r>
+        <w:rPr>
+          <w:rFonts w:ascii="Times New Roman" w:eastAsia="Times New Roman" w:hAnsi="Times New Roman" w:cs="Times New Roman"/>
+          <w:color w:val="333333"/>
+          <w:kern w:val="0"/>
+          <w:sz w:val="24"/>
+          <w:szCs w:val="24"/>
+          <w14:ligatures w14:val="none"/>
+        </w:rPr>
+        <w:t>: A</w:t>
+      </w:r>
+    </w:p>
+    <w:p>
+      <w:pPr>
+        <w:shd w:val="clear" w:color="auto" w:fill="FFFFFF"/>
+        <w:spacing w:after="0" w:line="240" w:lineRule="auto"/>
+        <w:jc w:val="both"/>
+        <w:rPr>
+          <w:rFonts w:ascii="Times New Roman" w:eastAsia="Times New Roman" w:hAnsi="Times New Roman" w:cs="Times New Roman"/>
+          <w:b/>
+          <w:bCs/>
+          <w:color w:val="333333"/>
+          <w:kern w:val="0"/>
+          <w:sz w:val="24"/>
+          <w:szCs w:val="24"/>
+          <w14:ligatures w14:val="none"/>
+        </w:rPr>
+      </w:pPr>
+    </w:p>
+    <w:p>
+      <w:pPr>
+        <w:shd w:val="clear" w:color="auto" w:fill="FFFFFF"/>
+        <w:spacing w:after="0" w:line="240" w:lineRule="auto"/>
+        <w:jc w:val="both"/>
+        <w:rPr>
+          <w:rFonts w:ascii="Times New Roman" w:eastAsia="Times New Roman" w:hAnsi="Times New Roman" w:cs="Times New Roman"/>
+          <w:b/>
+          <w:bCs/>
+          <w:color w:val="333333"/>
+          <w:kern w:val="0"/>
+          <w:sz w:val="24"/>
+          <w:szCs w:val="24"/>
+          <w14:ligatures w14:val="none"/>
+        </w:rPr>
+      </w:pPr>
+      <w:r>
+        <w:rPr>
+          <w:rFonts w:ascii="Times New Roman" w:eastAsia="Times New Roman" w:hAnsi="Times New Roman" w:cs="Times New Roman"/>
+          <w:b/>
+          <w:bCs/>
+          <w:color w:val="333333"/>
+          <w:kern w:val="0"/>
+          <w:sz w:val="24"/>
+          <w:szCs w:val="24"/>
+          <w14:ligatures w14:val="none"/>
+        </w:rPr>
+        <w:t>9.</w:t>
+      </w:r>
+      <w:r>
+        <w:rPr>
+          <w:rFonts w:ascii="Times New Roman" w:eastAsia="Times New Roman" w:hAnsi="Times New Roman" w:cs="Times New Roman"/>
+          <w:b/>
+          <w:bCs/>
+          <w:color w:val="333333"/>
+          <w:kern w:val="0"/>
+          <w:sz w:val="24"/>
+          <w:szCs w:val="24"/>
+          <w14:ligatures w14:val="none"/>
+        </w:rPr>
+        <w:t xml:space="preserve"> </w:t>
+      </w:r>
+      <w:r>
+        <w:rPr>
+          <w:rFonts w:ascii="Times New Roman" w:eastAsia="Times New Roman" w:hAnsi="Times New Roman" w:cs="Times New Roman"/>
+          <w:b/>
+          <w:bCs/>
+          <w:color w:val="333333"/>
+          <w:kern w:val="0"/>
+          <w:sz w:val="24"/>
+          <w:szCs w:val="24"/>
+          <w14:ligatures w14:val="none"/>
+        </w:rPr>
+        <w:t>Đường lối cơ bản trong chính sách đối ngoại của Nhà nước Xô Viết từ năm 1945 đến năm 1991 là gì?</w:t>
+      </w:r>
+    </w:p>
+    <w:p>
+      <w:pPr>
+        <w:shd w:val="clear" w:color="auto" w:fill="FFFFFF"/>
+        <w:spacing w:after="0" w:line="240" w:lineRule="auto"/>
+        <w:jc w:val="both"/>
+        <w:rPr>
+          <w:rFonts w:ascii="Times New Roman" w:eastAsia="Times New Roman" w:hAnsi="Times New Roman" w:cs="Times New Roman"/>
+          <w:color w:val="333333"/>
+          <w:kern w:val="0"/>
+          <w:sz w:val="24"/>
+          <w:szCs w:val="24"/>
+          <w14:ligatures w14:val="none"/>
+        </w:rPr>
+      </w:pPr>
+      <w:r>
+        <w:rPr>
+          <w:rFonts w:ascii="Times New Roman" w:eastAsia="Times New Roman" w:hAnsi="Times New Roman" w:cs="Times New Roman"/>
+          <w:color w:val="333333"/>
+          <w:kern w:val="0"/>
+          <w:sz w:val="24"/>
+          <w:szCs w:val="24"/>
+          <w14:ligatures w14:val="none"/>
+        </w:rPr>
+        <w:t>A.</w:t>
+      </w:r>
+      <w:r>
+        <w:rPr>
+          <w:rFonts w:ascii="Times New Roman" w:eastAsia="Times New Roman" w:hAnsi="Times New Roman" w:cs="Times New Roman"/>
+          <w:color w:val="333333"/>
+          <w:kern w:val="0"/>
+          <w:sz w:val="24"/>
+          <w:szCs w:val="24"/>
+          <w14:ligatures w14:val="none"/>
+        </w:rPr>
+        <w:t xml:space="preserve"> </w:t>
+      </w:r>
+      <w:r>
+        <w:rPr>
+          <w:rFonts w:ascii="Times New Roman" w:eastAsia="Times New Roman" w:hAnsi="Times New Roman" w:cs="Times New Roman"/>
+          <w:color w:val="333333"/>
+          <w:kern w:val="0"/>
+          <w:sz w:val="24"/>
+          <w:szCs w:val="24"/>
+          <w14:ligatures w14:val="none"/>
+        </w:rPr>
+        <w:t>hòa bình, trung lập tích cực, ủng hộ phong trào cách mạng thế giới.</w:t>
+      </w:r>
+    </w:p>
+    <w:p>
+      <w:pPr>
+        <w:shd w:val="clear" w:color="auto" w:fill="FFFFFF"/>
+        <w:spacing w:after="0" w:line="240" w:lineRule="auto"/>
+        <w:jc w:val="both"/>
+        <w:rPr>
+          <w:rFonts w:ascii="Times New Roman" w:eastAsia="Times New Roman" w:hAnsi="Times New Roman" w:cs="Times New Roman"/>
+          <w:color w:val="333333"/>
+          <w:kern w:val="0"/>
+          <w:sz w:val="24"/>
+          <w:szCs w:val="24"/>
+          <w14:ligatures w14:val="none"/>
+        </w:rPr>
+      </w:pPr>
+      <w:r>
+        <w:rPr>
+          <w:rFonts w:ascii="Times New Roman" w:eastAsia="Times New Roman" w:hAnsi="Times New Roman" w:cs="Times New Roman"/>
+          <w:color w:val="333333"/>
+          <w:kern w:val="0"/>
+          <w:sz w:val="24"/>
+          <w:szCs w:val="24"/>
+          <w14:ligatures w14:val="none"/>
+        </w:rPr>
+        <w:t>B.</w:t>
+      </w:r>
+      <w:r>
+        <w:rPr>
+          <w:rFonts w:ascii="Times New Roman" w:eastAsia="Times New Roman" w:hAnsi="Times New Roman" w:cs="Times New Roman"/>
+          <w:color w:val="333333"/>
+          <w:kern w:val="0"/>
+          <w:sz w:val="24"/>
+          <w:szCs w:val="24"/>
+          <w14:ligatures w14:val="none"/>
+        </w:rPr>
+        <w:t xml:space="preserve"> </w:t>
+      </w:r>
+      <w:r>
+        <w:rPr>
+          <w:rFonts w:ascii="Times New Roman" w:eastAsia="Times New Roman" w:hAnsi="Times New Roman" w:cs="Times New Roman"/>
+          <w:color w:val="333333"/>
+          <w:kern w:val="0"/>
+          <w:sz w:val="24"/>
+          <w:szCs w:val="24"/>
+          <w14:ligatures w14:val="none"/>
+        </w:rPr>
+        <w:t>hòa bình, kiên quyết chống chính sách gây chiến của chủ nghĩa đế quốc</w:t>
+      </w:r>
+    </w:p>
+    <w:p>
+      <w:pPr>
+        <w:shd w:val="clear" w:color="auto" w:fill="FFFFFF"/>
+        <w:spacing w:after="0" w:line="240" w:lineRule="auto"/>
+        <w:jc w:val="both"/>
+        <w:rPr>
+          <w:rFonts w:ascii="Times New Roman" w:eastAsia="Times New Roman" w:hAnsi="Times New Roman" w:cs="Times New Roman"/>
+          <w:color w:val="333333"/>
+          <w:kern w:val="0"/>
+          <w:sz w:val="24"/>
+          <w:szCs w:val="24"/>
+          <w14:ligatures w14:val="none"/>
+        </w:rPr>
+      </w:pPr>
+      <w:r>
+        <w:rPr>
+          <w:rFonts w:ascii="Times New Roman" w:eastAsia="Times New Roman" w:hAnsi="Times New Roman" w:cs="Times New Roman"/>
+          <w:color w:val="333333"/>
+          <w:kern w:val="0"/>
+          <w:sz w:val="24"/>
+          <w:szCs w:val="24"/>
+          <w14:ligatures w14:val="none"/>
+        </w:rPr>
+        <w:t>C.</w:t>
+      </w:r>
+      <w:r>
+        <w:rPr>
+          <w:rFonts w:ascii="Times New Roman" w:eastAsia="Times New Roman" w:hAnsi="Times New Roman" w:cs="Times New Roman"/>
+          <w:color w:val="333333"/>
+          <w:kern w:val="0"/>
+          <w:sz w:val="24"/>
+          <w:szCs w:val="24"/>
+          <w14:ligatures w14:val="none"/>
+        </w:rPr>
+        <w:t xml:space="preserve"> </w:t>
+      </w:r>
+      <w:r>
+        <w:rPr>
+          <w:rFonts w:ascii="Times New Roman" w:eastAsia="Times New Roman" w:hAnsi="Times New Roman" w:cs="Times New Roman"/>
+          <w:color w:val="333333"/>
+          <w:kern w:val="0"/>
+          <w:sz w:val="24"/>
+          <w:szCs w:val="24"/>
+          <w14:ligatures w14:val="none"/>
+        </w:rPr>
+        <w:t>hòa bình, tích cực ủng hộ phong trào cách mạng thế giới</w:t>
+      </w:r>
+    </w:p>
+    <w:p>
+      <w:pPr>
+        <w:shd w:val="clear" w:color="auto" w:fill="FFFFFF"/>
+        <w:spacing w:after="0" w:line="240" w:lineRule="auto"/>
+        <w:jc w:val="both"/>
+        <w:rPr>
+          <w:rFonts w:ascii="Times New Roman" w:eastAsia="Times New Roman" w:hAnsi="Times New Roman" w:cs="Times New Roman"/>
+          <w:color w:val="333333"/>
+          <w:kern w:val="0"/>
+          <w:sz w:val="24"/>
+          <w:szCs w:val="24"/>
+          <w14:ligatures w14:val="none"/>
+        </w:rPr>
+      </w:pPr>
+      <w:r>
+        <w:rPr>
+          <w:rFonts w:ascii="Times New Roman" w:eastAsia="Times New Roman" w:hAnsi="Times New Roman" w:cs="Times New Roman"/>
+          <w:color w:val="333333"/>
+          <w:kern w:val="0"/>
+          <w:sz w:val="24"/>
+          <w:szCs w:val="24"/>
+          <w14:ligatures w14:val="none"/>
+        </w:rPr>
+        <w:t>D.</w:t>
+      </w:r>
+      <w:r>
+        <w:rPr>
+          <w:rFonts w:ascii="Times New Roman" w:eastAsia="Times New Roman" w:hAnsi="Times New Roman" w:cs="Times New Roman"/>
+          <w:color w:val="333333"/>
+          <w:kern w:val="0"/>
+          <w:sz w:val="24"/>
+          <w:szCs w:val="24"/>
+          <w14:ligatures w14:val="none"/>
+        </w:rPr>
+        <w:t xml:space="preserve"> </w:t>
+      </w:r>
+      <w:r>
+        <w:rPr>
+          <w:rFonts w:ascii="Times New Roman" w:eastAsia="Times New Roman" w:hAnsi="Times New Roman" w:cs="Times New Roman"/>
+          <w:color w:val="333333"/>
+          <w:kern w:val="0"/>
+          <w:sz w:val="24"/>
+          <w:szCs w:val="24"/>
+          <w14:ligatures w14:val="none"/>
+        </w:rPr>
+        <w:t>hòa dịu, đi đầu trong việc ủng hộ phong trào dân tộc dân chủ</w:t>
+      </w:r>
+    </w:p>
+    <w:p>
+      <w:pPr>
+        <w:shd w:val="clear" w:color="auto" w:fill="FFFFFF"/>
+        <w:spacing w:after="0" w:line="240" w:lineRule="auto"/>
+        <w:jc w:val="both"/>
+        <w:rPr>
+          <w:rFonts w:ascii="Times New Roman" w:eastAsia="Times New Roman" w:hAnsi="Times New Roman" w:cs="Times New Roman"/>
+          <w:color w:val="333333"/>
+          <w:kern w:val="0"/>
+          <w:sz w:val="24"/>
+          <w:szCs w:val="24"/>
+          <w14:ligatures w14:val="none"/>
+        </w:rPr>
+      </w:pPr>
+      <w:r>
+        <w:rPr>
+          <w:rFonts w:ascii="Times New Roman" w:eastAsia="Times New Roman" w:hAnsi="Times New Roman" w:cs="Times New Roman"/>
+          <w:color w:val="333333"/>
+          <w:kern w:val="0"/>
+          <w:sz w:val="24"/>
+          <w:szCs w:val="24"/>
+          <w14:ligatures w14:val="none"/>
+        </w:rPr>
+        <w:t>ANSWER</w:t>
+      </w:r>
+      <w:r>
+        <w:rPr>
+          <w:rFonts w:ascii="Times New Roman" w:eastAsia="Times New Roman" w:hAnsi="Times New Roman" w:cs="Times New Roman"/>
+          <w:color w:val="333333"/>
+          <w:kern w:val="0"/>
+          <w:sz w:val="24"/>
+          <w:szCs w:val="24"/>
+          <w14:ligatures w14:val="none"/>
+        </w:rPr>
+        <w:t>: C</w:t>
+      </w:r>
+    </w:p>
+    <w:p>
+      <w:pPr>
+        <w:shd w:val="clear" w:color="auto" w:fill="FFFFFF"/>
+        <w:spacing w:after="0" w:line="240" w:lineRule="auto"/>
+        <w:jc w:val="both"/>
+        <w:rPr>
+          <w:rFonts w:ascii="Times New Roman" w:eastAsia="Times New Roman" w:hAnsi="Times New Roman" w:cs="Times New Roman"/>
+          <w:b/>
+          <w:bCs/>
+          <w:color w:val="333333"/>
+          <w:kern w:val="0"/>
+          <w:sz w:val="24"/>
+          <w:szCs w:val="24"/>
+          <w14:ligatures w14:val="none"/>
+        </w:rPr>
+      </w:pPr>
+    </w:p>
+    <w:p>
+      <w:pPr>
+        <w:shd w:val="clear" w:color="auto" w:fill="FFFFFF"/>
+        <w:spacing w:after="0" w:line="240" w:lineRule="auto"/>
+        <w:jc w:val="both"/>
+        <w:rPr>
+          <w:rFonts w:ascii="Times New Roman" w:eastAsia="Times New Roman" w:hAnsi="Times New Roman" w:cs="Times New Roman"/>
+          <w:b/>
+          <w:bCs/>
+          <w:color w:val="333333"/>
+          <w:kern w:val="0"/>
+          <w:sz w:val="24"/>
+          <w:szCs w:val="24"/>
+          <w14:ligatures w14:val="none"/>
+        </w:rPr>
+      </w:pPr>
+      <w:r>
+        <w:rPr>
+          <w:rFonts w:ascii="Times New Roman" w:eastAsia="Times New Roman" w:hAnsi="Times New Roman" w:cs="Times New Roman"/>
+          <w:b/>
+          <w:bCs/>
+          <w:color w:val="333333"/>
+          <w:kern w:val="0"/>
+          <w:sz w:val="24"/>
+          <w:szCs w:val="24"/>
+          <w14:ligatures w14:val="none"/>
+        </w:rPr>
+        <w:t>10</w:t>
+      </w:r>
+      <w:r>
+        <w:rPr>
+          <w:rFonts w:ascii="Times New Roman" w:eastAsia="Times New Roman" w:hAnsi="Times New Roman" w:cs="Times New Roman"/>
+          <w:b/>
+          <w:bCs/>
+          <w:color w:val="333333"/>
+          <w:kern w:val="0"/>
+          <w:sz w:val="24"/>
+          <w:szCs w:val="24"/>
+          <w14:ligatures w14:val="none"/>
+        </w:rPr>
+        <w:t>.</w:t>
+      </w:r>
+      <w:r>
+        <w:rPr>
+          <w:rFonts w:ascii="Times New Roman" w:eastAsia="Times New Roman" w:hAnsi="Times New Roman" w:cs="Times New Roman"/>
+          <w:b/>
+          <w:bCs/>
+          <w:color w:val="333333"/>
+          <w:kern w:val="0"/>
+          <w:sz w:val="24"/>
+          <w:szCs w:val="24"/>
+          <w14:ligatures w14:val="none"/>
+        </w:rPr>
+        <w:t xml:space="preserve"> </w:t>
+      </w:r>
+      <w:r>
+        <w:rPr>
+          <w:rFonts w:ascii="Times New Roman" w:eastAsia="Times New Roman" w:hAnsi="Times New Roman" w:cs="Times New Roman"/>
+          <w:b/>
+          <w:bCs/>
+          <w:color w:val="333333"/>
+          <w:kern w:val="0"/>
+          <w:sz w:val="24"/>
+          <w:szCs w:val="24"/>
+          <w14:ligatures w14:val="none"/>
+        </w:rPr>
+        <w:t>Đâu không phải là cơ sở để dẫn tới sự hợp tác, tương trợ lẫn nhau giữa Liên Xô và các nước Đông Âu sau Chiến tranh thế giới thứ hai?</w:t>
+      </w:r>
+    </w:p>
+    <w:p>
+      <w:pPr>
+        <w:shd w:val="clear" w:color="auto" w:fill="FFFFFF"/>
+        <w:spacing w:after="0" w:line="240" w:lineRule="auto"/>
+        <w:jc w:val="both"/>
+        <w:rPr>
+          <w:rFonts w:ascii="Times New Roman" w:eastAsia="Times New Roman" w:hAnsi="Times New Roman" w:cs="Times New Roman"/>
+          <w:color w:val="333333"/>
+          <w:kern w:val="0"/>
+          <w:sz w:val="24"/>
+          <w:szCs w:val="24"/>
+          <w14:ligatures w14:val="none"/>
+        </w:rPr>
+      </w:pPr>
+      <w:r>
+        <w:rPr>
+          <w:rFonts w:ascii="Times New Roman" w:eastAsia="Times New Roman" w:hAnsi="Times New Roman" w:cs="Times New Roman"/>
+          <w:color w:val="333333"/>
+          <w:kern w:val="0"/>
+          <w:sz w:val="24"/>
+          <w:szCs w:val="24"/>
+          <w14:ligatures w14:val="none"/>
+        </w:rPr>
+        <w:t>A.</w:t>
+      </w:r>
+      <w:r>
+        <w:rPr>
+          <w:rFonts w:ascii="Times New Roman" w:eastAsia="Times New Roman" w:hAnsi="Times New Roman" w:cs="Times New Roman"/>
+          <w:color w:val="333333"/>
+          <w:kern w:val="0"/>
+          <w:sz w:val="24"/>
+          <w:szCs w:val="24"/>
+          <w14:ligatures w14:val="none"/>
+        </w:rPr>
+        <w:t xml:space="preserve"> </w:t>
+      </w:r>
+      <w:r>
+        <w:rPr>
+          <w:rFonts w:ascii="Times New Roman" w:eastAsia="Times New Roman" w:hAnsi="Times New Roman" w:cs="Times New Roman"/>
+          <w:color w:val="333333"/>
+          <w:kern w:val="0"/>
+          <w:sz w:val="24"/>
+          <w:szCs w:val="24"/>
+          <w14:ligatures w14:val="none"/>
+        </w:rPr>
+        <w:t>Chung mục tiêu xây dựng chủ nghĩa xã hội</w:t>
+      </w:r>
+    </w:p>
+    <w:p>
+      <w:pPr>
+        <w:shd w:val="clear" w:color="auto" w:fill="FFFFFF"/>
+        <w:spacing w:after="0" w:line="240" w:lineRule="auto"/>
+        <w:jc w:val="both"/>
+        <w:rPr>
+          <w:rFonts w:ascii="Times New Roman" w:eastAsia="Times New Roman" w:hAnsi="Times New Roman" w:cs="Times New Roman"/>
+          <w:color w:val="333333"/>
+          <w:kern w:val="0"/>
+          <w:sz w:val="24"/>
+          <w:szCs w:val="24"/>
+          <w14:ligatures w14:val="none"/>
+        </w:rPr>
+      </w:pPr>
+      <w:r>
+        <w:rPr>
+          <w:rFonts w:ascii="Times New Roman" w:eastAsia="Times New Roman" w:hAnsi="Times New Roman" w:cs="Times New Roman"/>
+          <w:color w:val="333333"/>
+          <w:kern w:val="0"/>
+          <w:sz w:val="24"/>
+          <w:szCs w:val="24"/>
+          <w14:ligatures w14:val="none"/>
+        </w:rPr>
+        <w:t>B.</w:t>
+      </w:r>
+      <w:r>
+        <w:rPr>
+          <w:rFonts w:ascii="Times New Roman" w:eastAsia="Times New Roman" w:hAnsi="Times New Roman" w:cs="Times New Roman"/>
+          <w:color w:val="333333"/>
+          <w:kern w:val="0"/>
+          <w:sz w:val="24"/>
+          <w:szCs w:val="24"/>
+          <w14:ligatures w14:val="none"/>
+        </w:rPr>
+        <w:t xml:space="preserve"> </w:t>
+      </w:r>
+      <w:r>
+        <w:rPr>
+          <w:rFonts w:ascii="Times New Roman" w:eastAsia="Times New Roman" w:hAnsi="Times New Roman" w:cs="Times New Roman"/>
+          <w:color w:val="333333"/>
+          <w:kern w:val="0"/>
+          <w:sz w:val="24"/>
+          <w:szCs w:val="24"/>
+          <w14:ligatures w14:val="none"/>
+        </w:rPr>
+        <w:t>Đều đặt dưới sự lãnh đạo của các đảng cộng sản</w:t>
+      </w:r>
+    </w:p>
+    <w:p>
+      <w:pPr>
+        <w:shd w:val="clear" w:color="auto" w:fill="FFFFFF"/>
+        <w:spacing w:after="0" w:line="240" w:lineRule="auto"/>
+        <w:jc w:val="both"/>
+        <w:rPr>
+          <w:rFonts w:ascii="Times New Roman" w:eastAsia="Times New Roman" w:hAnsi="Times New Roman" w:cs="Times New Roman"/>
+          <w:color w:val="333333"/>
+          <w:kern w:val="0"/>
+          <w:sz w:val="24"/>
+          <w:szCs w:val="24"/>
+          <w14:ligatures w14:val="none"/>
+        </w:rPr>
+      </w:pPr>
+      <w:r>
+        <w:rPr>
+          <w:rFonts w:ascii="Times New Roman" w:eastAsia="Times New Roman" w:hAnsi="Times New Roman" w:cs="Times New Roman"/>
+          <w:color w:val="333333"/>
+          <w:kern w:val="0"/>
+          <w:sz w:val="24"/>
+          <w:szCs w:val="24"/>
+          <w14:ligatures w14:val="none"/>
+        </w:rPr>
+        <w:t>C.</w:t>
+      </w:r>
+      <w:r>
+        <w:rPr>
+          <w:rFonts w:ascii="Times New Roman" w:eastAsia="Times New Roman" w:hAnsi="Times New Roman" w:cs="Times New Roman"/>
+          <w:color w:val="333333"/>
+          <w:kern w:val="0"/>
+          <w:sz w:val="24"/>
+          <w:szCs w:val="24"/>
+          <w14:ligatures w14:val="none"/>
+        </w:rPr>
+        <w:t xml:space="preserve"> </w:t>
+      </w:r>
+      <w:r>
+        <w:rPr>
+          <w:rFonts w:ascii="Times New Roman" w:eastAsia="Times New Roman" w:hAnsi="Times New Roman" w:cs="Times New Roman"/>
+          <w:color w:val="333333"/>
+          <w:kern w:val="0"/>
+          <w:sz w:val="24"/>
+          <w:szCs w:val="24"/>
+          <w14:ligatures w14:val="none"/>
+        </w:rPr>
+        <w:t>Cùng chung hệ tư tưởng của chủ nghĩa Mác- Lênin</w:t>
+      </w:r>
+    </w:p>
+    <w:p>
+      <w:pPr>
+        <w:shd w:val="clear" w:color="auto" w:fill="FFFFFF"/>
+        <w:spacing w:after="0" w:line="240" w:lineRule="auto"/>
+        <w:jc w:val="both"/>
+        <w:rPr>
+          <w:rFonts w:ascii="Times New Roman" w:eastAsia="Times New Roman" w:hAnsi="Times New Roman" w:cs="Times New Roman"/>
+          <w:color w:val="333333"/>
+          <w:kern w:val="0"/>
+          <w:sz w:val="24"/>
+          <w:szCs w:val="24"/>
+          <w14:ligatures w14:val="none"/>
+        </w:rPr>
+      </w:pPr>
+      <w:r>
+        <w:rPr>
+          <w:rFonts w:ascii="Times New Roman" w:eastAsia="Times New Roman" w:hAnsi="Times New Roman" w:cs="Times New Roman"/>
+          <w:color w:val="333333"/>
+          <w:kern w:val="0"/>
+          <w:sz w:val="24"/>
+          <w:szCs w:val="24"/>
+          <w14:ligatures w14:val="none"/>
+        </w:rPr>
+        <w:t>D.</w:t>
+      </w:r>
+      <w:r>
+        <w:rPr>
+          <w:rFonts w:ascii="Times New Roman" w:eastAsia="Times New Roman" w:hAnsi="Times New Roman" w:cs="Times New Roman"/>
+          <w:color w:val="333333"/>
+          <w:kern w:val="0"/>
+          <w:sz w:val="24"/>
+          <w:szCs w:val="24"/>
+          <w14:ligatures w14:val="none"/>
+        </w:rPr>
+        <w:t xml:space="preserve"> </w:t>
+      </w:r>
+      <w:r>
+        <w:rPr>
+          <w:rFonts w:ascii="Times New Roman" w:eastAsia="Times New Roman" w:hAnsi="Times New Roman" w:cs="Times New Roman"/>
+          <w:color w:val="333333"/>
+          <w:kern w:val="0"/>
+          <w:sz w:val="24"/>
+          <w:szCs w:val="24"/>
+          <w14:ligatures w14:val="none"/>
+        </w:rPr>
+        <w:t>Chung nền kinh tế thị trường</w:t>
+      </w:r>
+    </w:p>
+    <w:p>
+      <w:pPr>
+        <w:shd w:val="clear" w:color="auto" w:fill="FFFFFF"/>
+        <w:spacing w:after="0" w:line="240" w:lineRule="auto"/>
+        <w:jc w:val="both"/>
+        <w:rPr>
+          <w:rFonts w:ascii="Times New Roman" w:eastAsia="Times New Roman" w:hAnsi="Times New Roman" w:cs="Times New Roman"/>
+          <w:color w:val="333333"/>
+          <w:kern w:val="0"/>
+          <w:sz w:val="24"/>
+          <w:szCs w:val="24"/>
+          <w14:ligatures w14:val="none"/>
+        </w:rPr>
+      </w:pPr>
+      <w:r>
+        <w:rPr>
+          <w:rFonts w:ascii="Times New Roman" w:eastAsia="Times New Roman" w:hAnsi="Times New Roman" w:cs="Times New Roman"/>
+          <w:color w:val="333333"/>
+          <w:kern w:val="0"/>
+          <w:sz w:val="24"/>
+          <w:szCs w:val="24"/>
+          <w14:ligatures w14:val="none"/>
+        </w:rPr>
+        <w:t>ANSWER</w:t>
+      </w:r>
+      <w:r>
+        <w:rPr>
+          <w:rFonts w:ascii="Times New Roman" w:eastAsia="Times New Roman" w:hAnsi="Times New Roman" w:cs="Times New Roman"/>
+          <w:color w:val="333333"/>
+          <w:kern w:val="0"/>
+          <w:sz w:val="24"/>
+          <w:szCs w:val="24"/>
+          <w14:ligatures w14:val="none"/>
+        </w:rPr>
+        <w:t>: D</w:t>
+      </w:r>
+    </w:p>
+    <w:p>
+      <w:pPr>
+        <w:shd w:val="clear" w:color="auto" w:fill="FFFFFF"/>
+        <w:spacing w:after="0" w:line="240" w:lineRule="auto"/>
+        <w:jc w:val="both"/>
+        <w:rPr>
+          <w:rFonts w:ascii="Times New Roman" w:eastAsia="Times New Roman" w:hAnsi="Times New Roman" w:cs="Times New Roman"/>
+          <w:b/>
+          <w:bCs/>
+          <w:color w:val="333333"/>
+          <w:kern w:val="0"/>
+          <w:sz w:val="24"/>
+          <w:szCs w:val="24"/>
+          <w14:ligatures w14:val="none"/>
+        </w:rPr>
+      </w:pPr>
+    </w:p>
+    <w:p>
+      <w:pPr>
+        <w:shd w:val="clear" w:color="auto" w:fill="FFFFFF"/>
+        <w:spacing w:after="0" w:line="240" w:lineRule="auto"/>
+        <w:jc w:val="both"/>
+        <w:rPr>
+          <w:rFonts w:ascii="Times New Roman" w:eastAsia="Times New Roman" w:hAnsi="Times New Roman" w:cs="Times New Roman"/>
+          <w:b/>
+          <w:bCs/>
+          <w:color w:val="333333"/>
+          <w:kern w:val="0"/>
+          <w:sz w:val="24"/>
+          <w:szCs w:val="24"/>
+          <w14:ligatures w14:val="none"/>
+        </w:rPr>
+      </w:pPr>
+      <w:r>
+        <w:rPr>
+          <w:rFonts w:ascii="Times New Roman" w:eastAsia="Times New Roman" w:hAnsi="Times New Roman" w:cs="Times New Roman"/>
+          <w:b/>
+          <w:bCs/>
+          <w:color w:val="333333"/>
+          <w:kern w:val="0"/>
+          <w:sz w:val="24"/>
+          <w:szCs w:val="24"/>
+          <w14:ligatures w14:val="none"/>
+        </w:rPr>
+        <w:t>11</w:t>
+      </w:r>
+      <w:r>
+        <w:rPr>
+          <w:rFonts w:ascii="Times New Roman" w:eastAsia="Times New Roman" w:hAnsi="Times New Roman" w:cs="Times New Roman"/>
+          <w:b/>
+          <w:bCs/>
+          <w:color w:val="333333"/>
+          <w:kern w:val="0"/>
+          <w:sz w:val="24"/>
+          <w:szCs w:val="24"/>
+          <w14:ligatures w14:val="none"/>
+        </w:rPr>
+        <w:t>.</w:t>
+      </w:r>
+      <w:r>
+        <w:rPr>
+          <w:rFonts w:ascii="Times New Roman" w:eastAsia="Times New Roman" w:hAnsi="Times New Roman" w:cs="Times New Roman"/>
+          <w:b/>
+          <w:bCs/>
+          <w:color w:val="333333"/>
+          <w:kern w:val="0"/>
+          <w:sz w:val="24"/>
+          <w:szCs w:val="24"/>
+          <w14:ligatures w14:val="none"/>
+        </w:rPr>
+        <w:t xml:space="preserve"> </w:t>
+      </w:r>
+      <w:r>
+        <w:rPr>
+          <w:rFonts w:ascii="Times New Roman" w:eastAsia="Times New Roman" w:hAnsi="Times New Roman" w:cs="Times New Roman"/>
+          <w:b/>
+          <w:bCs/>
+          <w:color w:val="333333"/>
+          <w:kern w:val="0"/>
+          <w:sz w:val="24"/>
+          <w:szCs w:val="24"/>
+          <w14:ligatures w14:val="none"/>
+        </w:rPr>
+        <w:t>Vai trò chính của tổ chức hiệp ước Vacsava là gì?</w:t>
+      </w:r>
+    </w:p>
+    <w:p>
+      <w:pPr>
+        <w:shd w:val="clear" w:color="auto" w:fill="FFFFFF"/>
+        <w:spacing w:after="0" w:line="240" w:lineRule="auto"/>
+        <w:jc w:val="both"/>
+        <w:rPr>
+          <w:rFonts w:ascii="Times New Roman" w:eastAsia="Times New Roman" w:hAnsi="Times New Roman" w:cs="Times New Roman"/>
+          <w:b/>
+          <w:bCs/>
+          <w:color w:val="333333"/>
+          <w:kern w:val="0"/>
+          <w:sz w:val="24"/>
+          <w:szCs w:val="24"/>
+          <w14:ligatures w14:val="none"/>
+        </w:rPr>
+      </w:pPr>
+      <w:r>
+        <w:rPr>
+          <w:rFonts w:ascii="Times New Roman" w:eastAsia="Times New Roman" w:hAnsi="Times New Roman" w:cs="Times New Roman"/>
+          <w:b/>
+          <w:bCs/>
+          <w:color w:val="333333"/>
+          <w:kern w:val="0"/>
+          <w:sz w:val="24"/>
+          <w:szCs w:val="24"/>
+          <w14:ligatures w14:val="none"/>
+        </w:rPr>
         <w:lastRenderedPageBreak/>
-        <w:t>7.</w:t>
-      </w:r>
-      <w:r>
-        <w:rPr>
-          <w:rFonts w:ascii="Times New Roman" w:eastAsia="Times New Roman" w:hAnsi="Times New Roman" w:cs="Times New Roman"/>
-          <w:b/>
-          <w:bCs/>
-          <w:color w:val="333333"/>
-          <w:kern w:val="0"/>
-          <w:sz w:val="24"/>
-          <w:szCs w:val="24"/>
-          <w14:ligatures w14:val="none"/>
-        </w:rPr>
-        <w:t xml:space="preserve"> </w:t>
-      </w:r>
-      <w:r>
-        <w:rPr>
-          <w:rFonts w:ascii="Times New Roman" w:eastAsia="Times New Roman" w:hAnsi="Times New Roman" w:cs="Times New Roman"/>
-          <w:b/>
-          <w:bCs/>
-          <w:color w:val="333333"/>
-          <w:kern w:val="0"/>
-          <w:sz w:val="24"/>
-          <w:szCs w:val="24"/>
-          <w14:ligatures w14:val="none"/>
-        </w:rPr>
-        <w:t>Nguyên nhân chủ yếu nào khiến Liên Xô phải tiến hành công cuộc khôi phục kinh tế, hàn gắn vết thương chiến tranh (1946-1950)?</w:t>
+        <w:drawing>
+          <wp:inline distT="0" distB="0" distL="0" distR="0" wp14:anchorId="15907986" wp14:editId="6292BF40">
+            <wp:extent cx="4557155" cy="3147333"/>
+            <wp:effectExtent l="0" t="0" r="0" b="0"/>
+            <wp:docPr id="504795916" name="Picture 1"/>
+            <wp:cNvGraphicFramePr>
+              <a:graphicFrameLocks xmlns:a="http://schemas.openxmlformats.org/drawingml/2006/main" noChangeAspect="1"/>
+            </wp:cNvGraphicFramePr>
+            <a:graphic xmlns:a="http://schemas.openxmlformats.org/drawingml/2006/main">
+              <a:graphicData uri="http://schemas.openxmlformats.org/drawingml/2006/picture">
+                <pic:pic xmlns:pic="http://schemas.openxmlformats.org/drawingml/2006/picture">
+                  <pic:nvPicPr>
+                    <pic:cNvPr id="504795916" name=""/>
+                    <pic:cNvPicPr/>
+                  </pic:nvPicPr>
+                  <pic:blipFill>
+                    <a:blip r:embed="rId10"/>
+                    <a:stretch>
+                      <a:fillRect/>
+                    </a:stretch>
+                  </pic:blipFill>
+                  <pic:spPr>
+                    <a:xfrm>
+                      <a:off x="0" y="0"/>
+                      <a:ext cx="4557155" cy="3147333"/>
+                    </a:xfrm>
+                    <a:prstGeom prst="rect">
+                      <a:avLst/>
+                    </a:prstGeom>
+                  </pic:spPr>
+                </pic:pic>
+              </a:graphicData>
+            </a:graphic>
+          </wp:inline>
+        </w:drawing>
       </w:r>
     </w:p>
     <w:p>
@@ -1899,7 +3503,7 @@
           <w:szCs w:val="24"/>
           <w14:ligatures w14:val="none"/>
         </w:rPr>
-        <w:t>Các nước đế quốc tiến hành bao vây cấm vận Liên Xô</w:t>
+        <w:t>Bảo vệ công cuộc xây dựng chủ nghĩa xã hội, gìn giữ hòa bình an ninh châu Âu và thế giới</w:t>
       </w:r>
     </w:p>
     <w:p>
@@ -1947,7 +3551,7 @@
           <w:szCs w:val="24"/>
           <w14:ligatures w14:val="none"/>
         </w:rPr>
-        <w:t>Liên Xô chịu tổn thất nặng nề từ cuộc chiến tranh thế giới thứ hai</w:t>
+        <w:t>Tạo nên thế cân bằng về sức mạnh quân sự với hệ thống tư bản chủ nghĩa</w:t>
       </w:r>
     </w:p>
     <w:p>
@@ -1995,7 +3599,7 @@
           <w:szCs w:val="24"/>
           <w14:ligatures w14:val="none"/>
         </w:rPr>
-        <w:t>Phong trào cách mạng thế giới phát triển cần có sự giúp đỡ của Liên Xô</w:t>
+        <w:t>Thúc đẩy sự phát triển chính trị- quân sự của Liên Xô và Đông Âu</w:t>
       </w:r>
     </w:p>
     <w:p>
@@ -2043,7 +3647,7 @@
           <w:szCs w:val="24"/>
           <w14:ligatures w14:val="none"/>
         </w:rPr>
-        <w:t>Mĩ đang chuẩn bị phát động cuộc chiến tranh lạnh chống Liên Xô</w:t>
+        <w:t>Thắt chặt mối quan hệ giữa Liên Xô với Đông Âu</w:t>
       </w:r>
     </w:p>
     <w:p>
@@ -2080,80 +3684,93 @@
           <w:szCs w:val="24"/>
           <w14:ligatures w14:val="none"/>
         </w:rPr>
-        <w:t>: B</w:t>
-      </w:r>
-    </w:p>
-    <w:p>
-      <w:pPr>
-        <w:shd w:val="clear" w:color="auto" w:fill="FFFFFF"/>
-        <w:spacing w:after="0" w:line="240" w:lineRule="auto"/>
-        <w:jc w:val="both"/>
-        <w:rPr>
-          <w:rFonts w:ascii="Times New Roman" w:eastAsia="Times New Roman" w:hAnsi="Times New Roman" w:cs="Times New Roman"/>
-          <w:b/>
-          <w:bCs/>
-          <w:color w:val="333333"/>
-          <w:kern w:val="0"/>
-          <w:sz w:val="24"/>
-          <w:szCs w:val="24"/>
-          <w14:ligatures w14:val="none"/>
-        </w:rPr>
-      </w:pPr>
-    </w:p>
-    <w:p>
-      <w:pPr>
-        <w:shd w:val="clear" w:color="auto" w:fill="FFFFFF"/>
-        <w:spacing w:after="0" w:line="240" w:lineRule="auto"/>
-        <w:jc w:val="both"/>
-        <w:rPr>
-          <w:rFonts w:ascii="Times New Roman" w:eastAsia="Times New Roman" w:hAnsi="Times New Roman" w:cs="Times New Roman"/>
-          <w:b/>
-          <w:bCs/>
-          <w:color w:val="333333"/>
-          <w:kern w:val="0"/>
-          <w:sz w:val="24"/>
-          <w:szCs w:val="24"/>
-          <w14:ligatures w14:val="none"/>
-        </w:rPr>
-      </w:pPr>
-      <w:r>
-        <w:rPr>
-          <w:rFonts w:ascii="Times New Roman" w:eastAsia="Times New Roman" w:hAnsi="Times New Roman" w:cs="Times New Roman"/>
-          <w:b/>
-          <w:bCs/>
-          <w:color w:val="333333"/>
-          <w:kern w:val="0"/>
-          <w:sz w:val="24"/>
-          <w:szCs w:val="24"/>
-          <w14:ligatures w14:val="none"/>
-        </w:rPr>
-        <w:t>8.</w:t>
-      </w:r>
-      <w:r>
-        <w:rPr>
-          <w:rFonts w:ascii="Times New Roman" w:eastAsia="Times New Roman" w:hAnsi="Times New Roman" w:cs="Times New Roman"/>
-          <w:b/>
-          <w:bCs/>
-          <w:color w:val="333333"/>
-          <w:kern w:val="0"/>
-          <w:sz w:val="24"/>
-          <w:szCs w:val="24"/>
-          <w14:ligatures w14:val="none"/>
-        </w:rPr>
-        <w:t xml:space="preserve"> </w:t>
-      </w:r>
-      <w:r>
-        <w:rPr>
-          <w:rFonts w:ascii="Times New Roman" w:eastAsia="Times New Roman" w:hAnsi="Times New Roman" w:cs="Times New Roman"/>
-          <w:b/>
-          <w:bCs/>
-          <w:color w:val="333333"/>
-          <w:kern w:val="0"/>
-          <w:sz w:val="24"/>
-          <w:szCs w:val="24"/>
-          <w14:ligatures w14:val="none"/>
-        </w:rPr>
-        <w:t>Liên Xô cần phải tiến hành khôi phục kinh tế trong giai đoạn 1946-1950 vì</w:t>
+        <w:t>: A</w:t>
+      </w:r>
+    </w:p>
+    <w:p>
+      <w:pPr>
+        <w:shd w:val="clear" w:color="auto" w:fill="FFFFFF"/>
+        <w:spacing w:after="0" w:line="240" w:lineRule="auto"/>
+        <w:jc w:val="both"/>
+        <w:rPr>
+          <w:rFonts w:ascii="Times New Roman" w:eastAsia="Times New Roman" w:hAnsi="Times New Roman" w:cs="Times New Roman"/>
+          <w:b/>
+          <w:bCs/>
+          <w:color w:val="333333"/>
+          <w:kern w:val="0"/>
+          <w:sz w:val="24"/>
+          <w:szCs w:val="24"/>
+          <w14:ligatures w14:val="none"/>
+        </w:rPr>
+      </w:pPr>
+    </w:p>
+    <w:p>
+      <w:pPr>
+        <w:shd w:val="clear" w:color="auto" w:fill="FFFFFF"/>
+        <w:spacing w:after="0" w:line="240" w:lineRule="auto"/>
+        <w:jc w:val="both"/>
+        <w:rPr>
+          <w:rFonts w:ascii="Times New Roman" w:eastAsia="Times New Roman" w:hAnsi="Times New Roman" w:cs="Times New Roman"/>
+          <w:b/>
+          <w:bCs/>
+          <w:color w:val="333333"/>
+          <w:kern w:val="0"/>
+          <w:sz w:val="24"/>
+          <w:szCs w:val="24"/>
+          <w14:ligatures w14:val="none"/>
+        </w:rPr>
+      </w:pPr>
+      <w:r>
+        <w:rPr>
+          <w:rFonts w:ascii="Times New Roman" w:eastAsia="Times New Roman" w:hAnsi="Times New Roman" w:cs="Times New Roman"/>
+          <w:b/>
+          <w:bCs/>
+          <w:color w:val="333333"/>
+          <w:kern w:val="0"/>
+          <w:sz w:val="24"/>
+          <w:szCs w:val="24"/>
+          <w14:ligatures w14:val="none"/>
+        </w:rPr>
+        <w:t>12</w:t>
+      </w:r>
+      <w:r>
+        <w:rPr>
+          <w:rFonts w:ascii="Times New Roman" w:eastAsia="Times New Roman" w:hAnsi="Times New Roman" w:cs="Times New Roman"/>
+          <w:b/>
+          <w:bCs/>
+          <w:color w:val="333333"/>
+          <w:kern w:val="0"/>
+          <w:sz w:val="24"/>
+          <w:szCs w:val="24"/>
+          <w14:ligatures w14:val="none"/>
+        </w:rPr>
+        <w:t>.</w:t>
+      </w:r>
+      <w:r>
+        <w:rPr>
+          <w:rFonts w:ascii="Times New Roman" w:eastAsia="Times New Roman" w:hAnsi="Times New Roman" w:cs="Times New Roman"/>
+          <w:b/>
+          <w:bCs/>
+          <w:color w:val="333333"/>
+          <w:kern w:val="0"/>
+          <w:sz w:val="24"/>
+          <w:szCs w:val="24"/>
+          <w14:ligatures w14:val="none"/>
+        </w:rPr>
+        <w:t xml:space="preserve"> </w:t>
+      </w:r>
+      <w:r>
+        <w:rPr>
+          <w:rFonts w:ascii="Times New Roman" w:eastAsia="Times New Roman" w:hAnsi="Times New Roman" w:cs="Times New Roman"/>
+          <w:b/>
+          <w:bCs/>
+          <w:color w:val="333333"/>
+          <w:kern w:val="0"/>
+          <w:sz w:val="24"/>
+          <w:szCs w:val="24"/>
+          <w14:ligatures w14:val="none"/>
+        </w:rPr>
+        <w:t>Một trong những biểu hiện chứng tỏ Liên Xô là thành trì của cách mạng thế giới từ năm 1950 đến nửa đầu những năm 70 của thế kỷ XX là</w:t>
       </w:r>
     </w:p>
     <w:p>
@@ -2201,7 +3818,7 @@
           <w:szCs w:val="24"/>
           <w14:ligatures w14:val="none"/>
         </w:rPr>
-        <w:t>Chịu nhiều tổn thất do Chiến tranh thế giới thứ hai gây ra</w:t>
+        <w:t>tích cực giúp đỡ phong trào cách mạng thế giới</w:t>
       </w:r>
     </w:p>
     <w:p>
@@ -2249,7 +3866,7 @@
           <w:szCs w:val="24"/>
           <w14:ligatures w14:val="none"/>
         </w:rPr>
-        <w:t>Muốn trở thành cường quốc công nghiệp hàng đầu thế giới</w:t>
+        <w:t>trực tiếp đối đầu với các cường quốc phương Tây</w:t>
       </w:r>
     </w:p>
     <w:p>
@@ -2297,7 +3914,7 @@
           <w:szCs w:val="24"/>
           <w14:ligatures w14:val="none"/>
         </w:rPr>
-        <w:t>Muốn xây dựng nền kinh tế hùng mạnh trên thế giới</w:t>
+        <w:t>làm phá sản hoàn toàn chiến lược toàn cầu của Mĩ</w:t>
       </w:r>
     </w:p>
     <w:p>
@@ -2345,7 +3962,7 @@
           <w:szCs w:val="24"/>
           <w14:ligatures w14:val="none"/>
         </w:rPr>
-        <w:t>Muốn xây dựng thế giới "đơn cực" do Liên Xô đứng đầu</w:t>
+        <w:t>thúc đẩy sự hình thành xu thế hợp tác toàn cầu</w:t>
       </w:r>
     </w:p>
     <w:p>
@@ -2429,1254 +4046,6 @@
           <w:szCs w:val="24"/>
           <w14:ligatures w14:val="none"/>
         </w:rPr>
-        <w:t>9.</w:t>
-      </w:r>
-      <w:r>
-        <w:rPr>
-          <w:rFonts w:ascii="Times New Roman" w:eastAsia="Times New Roman" w:hAnsi="Times New Roman" w:cs="Times New Roman"/>
-          <w:b/>
-          <w:bCs/>
-          <w:color w:val="333333"/>
-          <w:kern w:val="0"/>
-          <w:sz w:val="24"/>
-          <w:szCs w:val="24"/>
-          <w14:ligatures w14:val="none"/>
-        </w:rPr>
-        <w:t xml:space="preserve"> </w:t>
-      </w:r>
-      <w:r>
-        <w:rPr>
-          <w:rFonts w:ascii="Times New Roman" w:eastAsia="Times New Roman" w:hAnsi="Times New Roman" w:cs="Times New Roman"/>
-          <w:b/>
-          <w:bCs/>
-          <w:color w:val="333333"/>
-          <w:kern w:val="0"/>
-          <w:sz w:val="24"/>
-          <w:szCs w:val="24"/>
-          <w14:ligatures w14:val="none"/>
-        </w:rPr>
-        <w:t>Đường lối cơ bản trong chính sách đối ngoại của Nhà nước Xô Viết từ năm 1945 đến năm 1991 là gì?</w:t>
-      </w:r>
-    </w:p>
-    <w:p>
-      <w:pPr>
-        <w:shd w:val="clear" w:color="auto" w:fill="FFFFFF"/>
-        <w:spacing w:after="0" w:line="240" w:lineRule="auto"/>
-        <w:jc w:val="both"/>
-        <w:rPr>
-          <w:rFonts w:ascii="Times New Roman" w:eastAsia="Times New Roman" w:hAnsi="Times New Roman" w:cs="Times New Roman"/>
-          <w:color w:val="333333"/>
-          <w:kern w:val="0"/>
-          <w:sz w:val="24"/>
-          <w:szCs w:val="24"/>
-          <w14:ligatures w14:val="none"/>
-        </w:rPr>
-      </w:pPr>
-      <w:r>
-        <w:rPr>
-          <w:rFonts w:ascii="Times New Roman" w:eastAsia="Times New Roman" w:hAnsi="Times New Roman" w:cs="Times New Roman"/>
-          <w:color w:val="333333"/>
-          <w:kern w:val="0"/>
-          <w:sz w:val="24"/>
-          <w:szCs w:val="24"/>
-          <w14:ligatures w14:val="none"/>
-        </w:rPr>
-        <w:t>A.</w:t>
-      </w:r>
-      <w:r>
-        <w:rPr>
-          <w:rFonts w:ascii="Times New Roman" w:eastAsia="Times New Roman" w:hAnsi="Times New Roman" w:cs="Times New Roman"/>
-          <w:color w:val="333333"/>
-          <w:kern w:val="0"/>
-          <w:sz w:val="24"/>
-          <w:szCs w:val="24"/>
-          <w14:ligatures w14:val="none"/>
-        </w:rPr>
-        <w:t xml:space="preserve"> </w:t>
-      </w:r>
-      <w:r>
-        <w:rPr>
-          <w:rFonts w:ascii="Times New Roman" w:eastAsia="Times New Roman" w:hAnsi="Times New Roman" w:cs="Times New Roman"/>
-          <w:color w:val="333333"/>
-          <w:kern w:val="0"/>
-          <w:sz w:val="24"/>
-          <w:szCs w:val="24"/>
-          <w14:ligatures w14:val="none"/>
-        </w:rPr>
-        <w:t>hòa bình, trung lập tích cực, ủng hộ phong trào cách mạng thế giới.</w:t>
-      </w:r>
-    </w:p>
-    <w:p>
-      <w:pPr>
-        <w:shd w:val="clear" w:color="auto" w:fill="FFFFFF"/>
-        <w:spacing w:after="0" w:line="240" w:lineRule="auto"/>
-        <w:jc w:val="both"/>
-        <w:rPr>
-          <w:rFonts w:ascii="Times New Roman" w:eastAsia="Times New Roman" w:hAnsi="Times New Roman" w:cs="Times New Roman"/>
-          <w:color w:val="333333"/>
-          <w:kern w:val="0"/>
-          <w:sz w:val="24"/>
-          <w:szCs w:val="24"/>
-          <w14:ligatures w14:val="none"/>
-        </w:rPr>
-      </w:pPr>
-      <w:r>
-        <w:rPr>
-          <w:rFonts w:ascii="Times New Roman" w:eastAsia="Times New Roman" w:hAnsi="Times New Roman" w:cs="Times New Roman"/>
-          <w:color w:val="333333"/>
-          <w:kern w:val="0"/>
-          <w:sz w:val="24"/>
-          <w:szCs w:val="24"/>
-          <w14:ligatures w14:val="none"/>
-        </w:rPr>
-        <w:t>B.</w:t>
-      </w:r>
-      <w:r>
-        <w:rPr>
-          <w:rFonts w:ascii="Times New Roman" w:eastAsia="Times New Roman" w:hAnsi="Times New Roman" w:cs="Times New Roman"/>
-          <w:color w:val="333333"/>
-          <w:kern w:val="0"/>
-          <w:sz w:val="24"/>
-          <w:szCs w:val="24"/>
-          <w14:ligatures w14:val="none"/>
-        </w:rPr>
-        <w:t xml:space="preserve"> </w:t>
-      </w:r>
-      <w:r>
-        <w:rPr>
-          <w:rFonts w:ascii="Times New Roman" w:eastAsia="Times New Roman" w:hAnsi="Times New Roman" w:cs="Times New Roman"/>
-          <w:color w:val="333333"/>
-          <w:kern w:val="0"/>
-          <w:sz w:val="24"/>
-          <w:szCs w:val="24"/>
-          <w14:ligatures w14:val="none"/>
-        </w:rPr>
-        <w:t>hòa bình, kiên quyết chống chính sách gây chiến của chủ nghĩa đế quốc</w:t>
-      </w:r>
-    </w:p>
-    <w:p>
-      <w:pPr>
-        <w:shd w:val="clear" w:color="auto" w:fill="FFFFFF"/>
-        <w:spacing w:after="0" w:line="240" w:lineRule="auto"/>
-        <w:jc w:val="both"/>
-        <w:rPr>
-          <w:rFonts w:ascii="Times New Roman" w:eastAsia="Times New Roman" w:hAnsi="Times New Roman" w:cs="Times New Roman"/>
-          <w:color w:val="333333"/>
-          <w:kern w:val="0"/>
-          <w:sz w:val="24"/>
-          <w:szCs w:val="24"/>
-          <w14:ligatures w14:val="none"/>
-        </w:rPr>
-      </w:pPr>
-      <w:r>
-        <w:rPr>
-          <w:rFonts w:ascii="Times New Roman" w:eastAsia="Times New Roman" w:hAnsi="Times New Roman" w:cs="Times New Roman"/>
-          <w:color w:val="333333"/>
-          <w:kern w:val="0"/>
-          <w:sz w:val="24"/>
-          <w:szCs w:val="24"/>
-          <w14:ligatures w14:val="none"/>
-        </w:rPr>
-        <w:t>C.</w:t>
-      </w:r>
-      <w:r>
-        <w:rPr>
-          <w:rFonts w:ascii="Times New Roman" w:eastAsia="Times New Roman" w:hAnsi="Times New Roman" w:cs="Times New Roman"/>
-          <w:color w:val="333333"/>
-          <w:kern w:val="0"/>
-          <w:sz w:val="24"/>
-          <w:szCs w:val="24"/>
-          <w14:ligatures w14:val="none"/>
-        </w:rPr>
-        <w:t xml:space="preserve"> </w:t>
-      </w:r>
-      <w:r>
-        <w:rPr>
-          <w:rFonts w:ascii="Times New Roman" w:eastAsia="Times New Roman" w:hAnsi="Times New Roman" w:cs="Times New Roman"/>
-          <w:color w:val="333333"/>
-          <w:kern w:val="0"/>
-          <w:sz w:val="24"/>
-          <w:szCs w:val="24"/>
-          <w14:ligatures w14:val="none"/>
-        </w:rPr>
-        <w:t>hòa bình, tích cực ủng hộ phong trào cách mạng thế giới</w:t>
-      </w:r>
-    </w:p>
-    <w:p>
-      <w:pPr>
-        <w:shd w:val="clear" w:color="auto" w:fill="FFFFFF"/>
-        <w:spacing w:after="0" w:line="240" w:lineRule="auto"/>
-        <w:jc w:val="both"/>
-        <w:rPr>
-          <w:rFonts w:ascii="Times New Roman" w:eastAsia="Times New Roman" w:hAnsi="Times New Roman" w:cs="Times New Roman"/>
-          <w:color w:val="333333"/>
-          <w:kern w:val="0"/>
-          <w:sz w:val="24"/>
-          <w:szCs w:val="24"/>
-          <w14:ligatures w14:val="none"/>
-        </w:rPr>
-      </w:pPr>
-      <w:r>
-        <w:rPr>
-          <w:rFonts w:ascii="Times New Roman" w:eastAsia="Times New Roman" w:hAnsi="Times New Roman" w:cs="Times New Roman"/>
-          <w:color w:val="333333"/>
-          <w:kern w:val="0"/>
-          <w:sz w:val="24"/>
-          <w:szCs w:val="24"/>
-          <w14:ligatures w14:val="none"/>
-        </w:rPr>
-        <w:t>D.</w:t>
-      </w:r>
-      <w:r>
-        <w:rPr>
-          <w:rFonts w:ascii="Times New Roman" w:eastAsia="Times New Roman" w:hAnsi="Times New Roman" w:cs="Times New Roman"/>
-          <w:color w:val="333333"/>
-          <w:kern w:val="0"/>
-          <w:sz w:val="24"/>
-          <w:szCs w:val="24"/>
-          <w14:ligatures w14:val="none"/>
-        </w:rPr>
-        <w:t xml:space="preserve"> </w:t>
-      </w:r>
-      <w:r>
-        <w:rPr>
-          <w:rFonts w:ascii="Times New Roman" w:eastAsia="Times New Roman" w:hAnsi="Times New Roman" w:cs="Times New Roman"/>
-          <w:color w:val="333333"/>
-          <w:kern w:val="0"/>
-          <w:sz w:val="24"/>
-          <w:szCs w:val="24"/>
-          <w14:ligatures w14:val="none"/>
-        </w:rPr>
-        <w:t>hòa dịu, đi đầu trong việc ủng hộ phong trào dân tộc dân chủ</w:t>
-      </w:r>
-    </w:p>
-    <w:p>
-      <w:pPr>
-        <w:shd w:val="clear" w:color="auto" w:fill="FFFFFF"/>
-        <w:spacing w:after="0" w:line="240" w:lineRule="auto"/>
-        <w:jc w:val="both"/>
-        <w:rPr>
-          <w:rFonts w:ascii="Times New Roman" w:eastAsia="Times New Roman" w:hAnsi="Times New Roman" w:cs="Times New Roman"/>
-          <w:color w:val="333333"/>
-          <w:kern w:val="0"/>
-          <w:sz w:val="24"/>
-          <w:szCs w:val="24"/>
-          <w14:ligatures w14:val="none"/>
-        </w:rPr>
-      </w:pPr>
-      <w:r>
-        <w:rPr>
-          <w:rFonts w:ascii="Times New Roman" w:eastAsia="Times New Roman" w:hAnsi="Times New Roman" w:cs="Times New Roman"/>
-          <w:color w:val="333333"/>
-          <w:kern w:val="0"/>
-          <w:sz w:val="24"/>
-          <w:szCs w:val="24"/>
-          <w14:ligatures w14:val="none"/>
-        </w:rPr>
-        <w:t>ANSWER</w:t>
-      </w:r>
-      <w:r>
-        <w:rPr>
-          <w:rFonts w:ascii="Times New Roman" w:eastAsia="Times New Roman" w:hAnsi="Times New Roman" w:cs="Times New Roman"/>
-          <w:color w:val="333333"/>
-          <w:kern w:val="0"/>
-          <w:sz w:val="24"/>
-          <w:szCs w:val="24"/>
-          <w14:ligatures w14:val="none"/>
-        </w:rPr>
-        <w:t>: C</w:t>
-      </w:r>
-    </w:p>
-    <w:p>
-      <w:pPr>
-        <w:shd w:val="clear" w:color="auto" w:fill="FFFFFF"/>
-        <w:spacing w:after="0" w:line="240" w:lineRule="auto"/>
-        <w:jc w:val="both"/>
-        <w:rPr>
-          <w:rFonts w:ascii="Times New Roman" w:eastAsia="Times New Roman" w:hAnsi="Times New Roman" w:cs="Times New Roman"/>
-          <w:b/>
-          <w:bCs/>
-          <w:color w:val="333333"/>
-          <w:kern w:val="0"/>
-          <w:sz w:val="24"/>
-          <w:szCs w:val="24"/>
-          <w14:ligatures w14:val="none"/>
-        </w:rPr>
-      </w:pPr>
-    </w:p>
-    <w:p>
-      <w:pPr>
-        <w:shd w:val="clear" w:color="auto" w:fill="FFFFFF"/>
-        <w:spacing w:after="0" w:line="240" w:lineRule="auto"/>
-        <w:jc w:val="both"/>
-        <w:rPr>
-          <w:rFonts w:ascii="Times New Roman" w:eastAsia="Times New Roman" w:hAnsi="Times New Roman" w:cs="Times New Roman"/>
-          <w:b/>
-          <w:bCs/>
-          <w:color w:val="333333"/>
-          <w:kern w:val="0"/>
-          <w:sz w:val="24"/>
-          <w:szCs w:val="24"/>
-          <w14:ligatures w14:val="none"/>
-        </w:rPr>
-      </w:pPr>
-      <w:r>
-        <w:rPr>
-          <w:rFonts w:ascii="Times New Roman" w:eastAsia="Times New Roman" w:hAnsi="Times New Roman" w:cs="Times New Roman"/>
-          <w:b/>
-          <w:bCs/>
-          <w:color w:val="333333"/>
-          <w:kern w:val="0"/>
-          <w:sz w:val="24"/>
-          <w:szCs w:val="24"/>
-          <w14:ligatures w14:val="none"/>
-        </w:rPr>
-        <w:t>10</w:t>
-      </w:r>
-      <w:r>
-        <w:rPr>
-          <w:rFonts w:ascii="Times New Roman" w:eastAsia="Times New Roman" w:hAnsi="Times New Roman" w:cs="Times New Roman"/>
-          <w:b/>
-          <w:bCs/>
-          <w:color w:val="333333"/>
-          <w:kern w:val="0"/>
-          <w:sz w:val="24"/>
-          <w:szCs w:val="24"/>
-          <w14:ligatures w14:val="none"/>
-        </w:rPr>
-        <w:t>.</w:t>
-      </w:r>
-      <w:r>
-        <w:rPr>
-          <w:rFonts w:ascii="Times New Roman" w:eastAsia="Times New Roman" w:hAnsi="Times New Roman" w:cs="Times New Roman"/>
-          <w:b/>
-          <w:bCs/>
-          <w:color w:val="333333"/>
-          <w:kern w:val="0"/>
-          <w:sz w:val="24"/>
-          <w:szCs w:val="24"/>
-          <w14:ligatures w14:val="none"/>
-        </w:rPr>
-        <w:t xml:space="preserve"> </w:t>
-      </w:r>
-      <w:r>
-        <w:rPr>
-          <w:rFonts w:ascii="Times New Roman" w:eastAsia="Times New Roman" w:hAnsi="Times New Roman" w:cs="Times New Roman"/>
-          <w:b/>
-          <w:bCs/>
-          <w:color w:val="333333"/>
-          <w:kern w:val="0"/>
-          <w:sz w:val="24"/>
-          <w:szCs w:val="24"/>
-          <w14:ligatures w14:val="none"/>
-        </w:rPr>
-        <w:t>Đâu không phải là cơ sở để dẫn tới sự hợp tác, tương trợ lẫn nhau giữa Liên Xô và các nước Đông Âu sau Chiến tranh thế giới thứ hai?</w:t>
-      </w:r>
-    </w:p>
-    <w:p>
-      <w:pPr>
-        <w:shd w:val="clear" w:color="auto" w:fill="FFFFFF"/>
-        <w:spacing w:after="0" w:line="240" w:lineRule="auto"/>
-        <w:jc w:val="both"/>
-        <w:rPr>
-          <w:rFonts w:ascii="Times New Roman" w:eastAsia="Times New Roman" w:hAnsi="Times New Roman" w:cs="Times New Roman"/>
-          <w:color w:val="333333"/>
-          <w:kern w:val="0"/>
-          <w:sz w:val="24"/>
-          <w:szCs w:val="24"/>
-          <w14:ligatures w14:val="none"/>
-        </w:rPr>
-      </w:pPr>
-      <w:r>
-        <w:rPr>
-          <w:rFonts w:ascii="Times New Roman" w:eastAsia="Times New Roman" w:hAnsi="Times New Roman" w:cs="Times New Roman"/>
-          <w:color w:val="333333"/>
-          <w:kern w:val="0"/>
-          <w:sz w:val="24"/>
-          <w:szCs w:val="24"/>
-          <w14:ligatures w14:val="none"/>
-        </w:rPr>
-        <w:t>A.</w:t>
-      </w:r>
-      <w:r>
-        <w:rPr>
-          <w:rFonts w:ascii="Times New Roman" w:eastAsia="Times New Roman" w:hAnsi="Times New Roman" w:cs="Times New Roman"/>
-          <w:color w:val="333333"/>
-          <w:kern w:val="0"/>
-          <w:sz w:val="24"/>
-          <w:szCs w:val="24"/>
-          <w14:ligatures w14:val="none"/>
-        </w:rPr>
-        <w:t xml:space="preserve"> </w:t>
-      </w:r>
-      <w:r>
-        <w:rPr>
-          <w:rFonts w:ascii="Times New Roman" w:eastAsia="Times New Roman" w:hAnsi="Times New Roman" w:cs="Times New Roman"/>
-          <w:color w:val="333333"/>
-          <w:kern w:val="0"/>
-          <w:sz w:val="24"/>
-          <w:szCs w:val="24"/>
-          <w14:ligatures w14:val="none"/>
-        </w:rPr>
-        <w:t>Chung mục tiêu xây dựng chủ nghĩa xã hội</w:t>
-      </w:r>
-    </w:p>
-    <w:p>
-      <w:pPr>
-        <w:shd w:val="clear" w:color="auto" w:fill="FFFFFF"/>
-        <w:spacing w:after="0" w:line="240" w:lineRule="auto"/>
-        <w:jc w:val="both"/>
-        <w:rPr>
-          <w:rFonts w:ascii="Times New Roman" w:eastAsia="Times New Roman" w:hAnsi="Times New Roman" w:cs="Times New Roman"/>
-          <w:color w:val="333333"/>
-          <w:kern w:val="0"/>
-          <w:sz w:val="24"/>
-          <w:szCs w:val="24"/>
-          <w14:ligatures w14:val="none"/>
-        </w:rPr>
-      </w:pPr>
-      <w:r>
-        <w:rPr>
-          <w:rFonts w:ascii="Times New Roman" w:eastAsia="Times New Roman" w:hAnsi="Times New Roman" w:cs="Times New Roman"/>
-          <w:color w:val="333333"/>
-          <w:kern w:val="0"/>
-          <w:sz w:val="24"/>
-          <w:szCs w:val="24"/>
-          <w14:ligatures w14:val="none"/>
-        </w:rPr>
-        <w:t>B.</w:t>
-      </w:r>
-      <w:r>
-        <w:rPr>
-          <w:rFonts w:ascii="Times New Roman" w:eastAsia="Times New Roman" w:hAnsi="Times New Roman" w:cs="Times New Roman"/>
-          <w:color w:val="333333"/>
-          <w:kern w:val="0"/>
-          <w:sz w:val="24"/>
-          <w:szCs w:val="24"/>
-          <w14:ligatures w14:val="none"/>
-        </w:rPr>
-        <w:t xml:space="preserve"> </w:t>
-      </w:r>
-      <w:r>
-        <w:rPr>
-          <w:rFonts w:ascii="Times New Roman" w:eastAsia="Times New Roman" w:hAnsi="Times New Roman" w:cs="Times New Roman"/>
-          <w:color w:val="333333"/>
-          <w:kern w:val="0"/>
-          <w:sz w:val="24"/>
-          <w:szCs w:val="24"/>
-          <w14:ligatures w14:val="none"/>
-        </w:rPr>
-        <w:t>Đều đặt dưới sự lãnh đạo của các đảng cộng sản</w:t>
-      </w:r>
-    </w:p>
-    <w:p>
-      <w:pPr>
-        <w:shd w:val="clear" w:color="auto" w:fill="FFFFFF"/>
-        <w:spacing w:after="0" w:line="240" w:lineRule="auto"/>
-        <w:jc w:val="both"/>
-        <w:rPr>
-          <w:rFonts w:ascii="Times New Roman" w:eastAsia="Times New Roman" w:hAnsi="Times New Roman" w:cs="Times New Roman"/>
-          <w:color w:val="333333"/>
-          <w:kern w:val="0"/>
-          <w:sz w:val="24"/>
-          <w:szCs w:val="24"/>
-          <w14:ligatures w14:val="none"/>
-        </w:rPr>
-      </w:pPr>
-      <w:r>
-        <w:rPr>
-          <w:rFonts w:ascii="Times New Roman" w:eastAsia="Times New Roman" w:hAnsi="Times New Roman" w:cs="Times New Roman"/>
-          <w:color w:val="333333"/>
-          <w:kern w:val="0"/>
-          <w:sz w:val="24"/>
-          <w:szCs w:val="24"/>
-          <w14:ligatures w14:val="none"/>
-        </w:rPr>
-        <w:t>C.</w:t>
-      </w:r>
-      <w:r>
-        <w:rPr>
-          <w:rFonts w:ascii="Times New Roman" w:eastAsia="Times New Roman" w:hAnsi="Times New Roman" w:cs="Times New Roman"/>
-          <w:color w:val="333333"/>
-          <w:kern w:val="0"/>
-          <w:sz w:val="24"/>
-          <w:szCs w:val="24"/>
-          <w14:ligatures w14:val="none"/>
-        </w:rPr>
-        <w:t xml:space="preserve"> </w:t>
-      </w:r>
-      <w:r>
-        <w:rPr>
-          <w:rFonts w:ascii="Times New Roman" w:eastAsia="Times New Roman" w:hAnsi="Times New Roman" w:cs="Times New Roman"/>
-          <w:color w:val="333333"/>
-          <w:kern w:val="0"/>
-          <w:sz w:val="24"/>
-          <w:szCs w:val="24"/>
-          <w14:ligatures w14:val="none"/>
-        </w:rPr>
-        <w:t>Cùng chung hệ tư tưởng của chủ nghĩa Mác- Lênin</w:t>
-      </w:r>
-    </w:p>
-    <w:p>
-      <w:pPr>
-        <w:shd w:val="clear" w:color="auto" w:fill="FFFFFF"/>
-        <w:spacing w:after="0" w:line="240" w:lineRule="auto"/>
-        <w:jc w:val="both"/>
-        <w:rPr>
-          <w:rFonts w:ascii="Times New Roman" w:eastAsia="Times New Roman" w:hAnsi="Times New Roman" w:cs="Times New Roman"/>
-          <w:color w:val="333333"/>
-          <w:kern w:val="0"/>
-          <w:sz w:val="24"/>
-          <w:szCs w:val="24"/>
-          <w14:ligatures w14:val="none"/>
-        </w:rPr>
-      </w:pPr>
-      <w:r>
-        <w:rPr>
-          <w:rFonts w:ascii="Times New Roman" w:eastAsia="Times New Roman" w:hAnsi="Times New Roman" w:cs="Times New Roman"/>
-          <w:color w:val="333333"/>
-          <w:kern w:val="0"/>
-          <w:sz w:val="24"/>
-          <w:szCs w:val="24"/>
-          <w14:ligatures w14:val="none"/>
-        </w:rPr>
-        <w:t>D.</w:t>
-      </w:r>
-      <w:r>
-        <w:rPr>
-          <w:rFonts w:ascii="Times New Roman" w:eastAsia="Times New Roman" w:hAnsi="Times New Roman" w:cs="Times New Roman"/>
-          <w:color w:val="333333"/>
-          <w:kern w:val="0"/>
-          <w:sz w:val="24"/>
-          <w:szCs w:val="24"/>
-          <w14:ligatures w14:val="none"/>
-        </w:rPr>
-        <w:t xml:space="preserve"> </w:t>
-      </w:r>
-      <w:r>
-        <w:rPr>
-          <w:rFonts w:ascii="Times New Roman" w:eastAsia="Times New Roman" w:hAnsi="Times New Roman" w:cs="Times New Roman"/>
-          <w:color w:val="333333"/>
-          <w:kern w:val="0"/>
-          <w:sz w:val="24"/>
-          <w:szCs w:val="24"/>
-          <w14:ligatures w14:val="none"/>
-        </w:rPr>
-        <w:t>Chung nền kinh tế thị trường</w:t>
-      </w:r>
-    </w:p>
-    <w:p>
-      <w:pPr>
-        <w:shd w:val="clear" w:color="auto" w:fill="FFFFFF"/>
-        <w:spacing w:after="0" w:line="240" w:lineRule="auto"/>
-        <w:jc w:val="both"/>
-        <w:rPr>
-          <w:rFonts w:ascii="Times New Roman" w:eastAsia="Times New Roman" w:hAnsi="Times New Roman" w:cs="Times New Roman"/>
-          <w:color w:val="333333"/>
-          <w:kern w:val="0"/>
-          <w:sz w:val="24"/>
-          <w:szCs w:val="24"/>
-          <w14:ligatures w14:val="none"/>
-        </w:rPr>
-      </w:pPr>
-      <w:r>
-        <w:rPr>
-          <w:rFonts w:ascii="Times New Roman" w:eastAsia="Times New Roman" w:hAnsi="Times New Roman" w:cs="Times New Roman"/>
-          <w:color w:val="333333"/>
-          <w:kern w:val="0"/>
-          <w:sz w:val="24"/>
-          <w:szCs w:val="24"/>
-          <w14:ligatures w14:val="none"/>
-        </w:rPr>
-        <w:t>ANSWER</w:t>
-      </w:r>
-      <w:r>
-        <w:rPr>
-          <w:rFonts w:ascii="Times New Roman" w:eastAsia="Times New Roman" w:hAnsi="Times New Roman" w:cs="Times New Roman"/>
-          <w:color w:val="333333"/>
-          <w:kern w:val="0"/>
-          <w:sz w:val="24"/>
-          <w:szCs w:val="24"/>
-          <w14:ligatures w14:val="none"/>
-        </w:rPr>
-        <w:t>: D</w:t>
-      </w:r>
-    </w:p>
-    <w:p>
-      <w:pPr>
-        <w:shd w:val="clear" w:color="auto" w:fill="FFFFFF"/>
-        <w:spacing w:after="0" w:line="240" w:lineRule="auto"/>
-        <w:jc w:val="both"/>
-        <w:rPr>
-          <w:rFonts w:ascii="Times New Roman" w:eastAsia="Times New Roman" w:hAnsi="Times New Roman" w:cs="Times New Roman"/>
-          <w:b/>
-          <w:bCs/>
-          <w:color w:val="333333"/>
-          <w:kern w:val="0"/>
-          <w:sz w:val="24"/>
-          <w:szCs w:val="24"/>
-          <w14:ligatures w14:val="none"/>
-        </w:rPr>
-      </w:pPr>
-    </w:p>
-    <w:p>
-      <w:pPr>
-        <w:shd w:val="clear" w:color="auto" w:fill="FFFFFF"/>
-        <w:spacing w:after="0" w:line="240" w:lineRule="auto"/>
-        <w:jc w:val="both"/>
-        <w:rPr>
-          <w:rFonts w:ascii="Times New Roman" w:eastAsia="Times New Roman" w:hAnsi="Times New Roman" w:cs="Times New Roman"/>
-          <w:b/>
-          <w:bCs/>
-          <w:color w:val="333333"/>
-          <w:kern w:val="0"/>
-          <w:sz w:val="24"/>
-          <w:szCs w:val="24"/>
-          <w14:ligatures w14:val="none"/>
-        </w:rPr>
-      </w:pPr>
-      <w:r>
-        <w:rPr>
-          <w:rFonts w:ascii="Times New Roman" w:eastAsia="Times New Roman" w:hAnsi="Times New Roman" w:cs="Times New Roman"/>
-          <w:b/>
-          <w:bCs/>
-          <w:color w:val="333333"/>
-          <w:kern w:val="0"/>
-          <w:sz w:val="24"/>
-          <w:szCs w:val="24"/>
-          <w14:ligatures w14:val="none"/>
-        </w:rPr>
-        <w:t>11</w:t>
-      </w:r>
-      <w:r>
-        <w:rPr>
-          <w:rFonts w:ascii="Times New Roman" w:eastAsia="Times New Roman" w:hAnsi="Times New Roman" w:cs="Times New Roman"/>
-          <w:b/>
-          <w:bCs/>
-          <w:color w:val="333333"/>
-          <w:kern w:val="0"/>
-          <w:sz w:val="24"/>
-          <w:szCs w:val="24"/>
-          <w14:ligatures w14:val="none"/>
-        </w:rPr>
-        <w:t>.</w:t>
-      </w:r>
-      <w:r>
-        <w:rPr>
-          <w:rFonts w:ascii="Times New Roman" w:eastAsia="Times New Roman" w:hAnsi="Times New Roman" w:cs="Times New Roman"/>
-          <w:b/>
-          <w:bCs/>
-          <w:color w:val="333333"/>
-          <w:kern w:val="0"/>
-          <w:sz w:val="24"/>
-          <w:szCs w:val="24"/>
-          <w14:ligatures w14:val="none"/>
-        </w:rPr>
-        <w:t xml:space="preserve"> </w:t>
-      </w:r>
-      <w:r>
-        <w:rPr>
-          <w:rFonts w:ascii="Times New Roman" w:eastAsia="Times New Roman" w:hAnsi="Times New Roman" w:cs="Times New Roman"/>
-          <w:b/>
-          <w:bCs/>
-          <w:color w:val="333333"/>
-          <w:kern w:val="0"/>
-          <w:sz w:val="24"/>
-          <w:szCs w:val="24"/>
-          <w14:ligatures w14:val="none"/>
-        </w:rPr>
-        <w:t>Vai trò chính của tổ chức hiệp ước Vacsava là gì?</w:t>
-      </w:r>
-    </w:p>
-    <w:p>
-      <w:pPr>
-        <w:shd w:val="clear" w:color="auto" w:fill="FFFFFF"/>
-        <w:spacing w:after="0" w:line="240" w:lineRule="auto"/>
-        <w:jc w:val="both"/>
-        <w:rPr>
-          <w:rFonts w:ascii="Times New Roman" w:eastAsia="Times New Roman" w:hAnsi="Times New Roman" w:cs="Times New Roman"/>
-          <w:color w:val="333333"/>
-          <w:kern w:val="0"/>
-          <w:sz w:val="24"/>
-          <w:szCs w:val="24"/>
-          <w14:ligatures w14:val="none"/>
-        </w:rPr>
-      </w:pPr>
-      <w:r>
-        <w:rPr>
-          <w:rFonts w:ascii="Times New Roman" w:eastAsia="Times New Roman" w:hAnsi="Times New Roman" w:cs="Times New Roman"/>
-          <w:color w:val="333333"/>
-          <w:kern w:val="0"/>
-          <w:sz w:val="24"/>
-          <w:szCs w:val="24"/>
-          <w14:ligatures w14:val="none"/>
-        </w:rPr>
-        <w:t>A.</w:t>
-      </w:r>
-      <w:r>
-        <w:rPr>
-          <w:rFonts w:ascii="Times New Roman" w:eastAsia="Times New Roman" w:hAnsi="Times New Roman" w:cs="Times New Roman"/>
-          <w:color w:val="333333"/>
-          <w:kern w:val="0"/>
-          <w:sz w:val="24"/>
-          <w:szCs w:val="24"/>
-          <w14:ligatures w14:val="none"/>
-        </w:rPr>
-        <w:t xml:space="preserve"> </w:t>
-      </w:r>
-      <w:r>
-        <w:rPr>
-          <w:rFonts w:ascii="Times New Roman" w:eastAsia="Times New Roman" w:hAnsi="Times New Roman" w:cs="Times New Roman"/>
-          <w:color w:val="333333"/>
-          <w:kern w:val="0"/>
-          <w:sz w:val="24"/>
-          <w:szCs w:val="24"/>
-          <w14:ligatures w14:val="none"/>
-        </w:rPr>
-        <w:t>Bảo vệ công cuộc xây dựng chủ nghĩa xã hội, gìn giữ hòa bình an ninh châu Âu và thế giới</w:t>
-      </w:r>
-    </w:p>
-    <w:p>
-      <w:pPr>
-        <w:shd w:val="clear" w:color="auto" w:fill="FFFFFF"/>
-        <w:spacing w:after="0" w:line="240" w:lineRule="auto"/>
-        <w:jc w:val="both"/>
-        <w:rPr>
-          <w:rFonts w:ascii="Times New Roman" w:eastAsia="Times New Roman" w:hAnsi="Times New Roman" w:cs="Times New Roman"/>
-          <w:color w:val="333333"/>
-          <w:kern w:val="0"/>
-          <w:sz w:val="24"/>
-          <w:szCs w:val="24"/>
-          <w14:ligatures w14:val="none"/>
-        </w:rPr>
-      </w:pPr>
-      <w:r>
-        <w:rPr>
-          <w:rFonts w:ascii="Times New Roman" w:eastAsia="Times New Roman" w:hAnsi="Times New Roman" w:cs="Times New Roman"/>
-          <w:color w:val="333333"/>
-          <w:kern w:val="0"/>
-          <w:sz w:val="24"/>
-          <w:szCs w:val="24"/>
-          <w14:ligatures w14:val="none"/>
-        </w:rPr>
-        <w:t>B.</w:t>
-      </w:r>
-      <w:r>
-        <w:rPr>
-          <w:rFonts w:ascii="Times New Roman" w:eastAsia="Times New Roman" w:hAnsi="Times New Roman" w:cs="Times New Roman"/>
-          <w:color w:val="333333"/>
-          <w:kern w:val="0"/>
-          <w:sz w:val="24"/>
-          <w:szCs w:val="24"/>
-          <w14:ligatures w14:val="none"/>
-        </w:rPr>
-        <w:t xml:space="preserve"> </w:t>
-      </w:r>
-      <w:r>
-        <w:rPr>
-          <w:rFonts w:ascii="Times New Roman" w:eastAsia="Times New Roman" w:hAnsi="Times New Roman" w:cs="Times New Roman"/>
-          <w:color w:val="333333"/>
-          <w:kern w:val="0"/>
-          <w:sz w:val="24"/>
-          <w:szCs w:val="24"/>
-          <w14:ligatures w14:val="none"/>
-        </w:rPr>
-        <w:t>Tạo nên thế cân bằng về sức mạnh quân sự với hệ thống tư bản chủ nghĩa</w:t>
-      </w:r>
-    </w:p>
-    <w:p>
-      <w:pPr>
-        <w:shd w:val="clear" w:color="auto" w:fill="FFFFFF"/>
-        <w:spacing w:after="0" w:line="240" w:lineRule="auto"/>
-        <w:jc w:val="both"/>
-        <w:rPr>
-          <w:rFonts w:ascii="Times New Roman" w:eastAsia="Times New Roman" w:hAnsi="Times New Roman" w:cs="Times New Roman"/>
-          <w:color w:val="333333"/>
-          <w:kern w:val="0"/>
-          <w:sz w:val="24"/>
-          <w:szCs w:val="24"/>
-          <w14:ligatures w14:val="none"/>
-        </w:rPr>
-      </w:pPr>
-      <w:r>
-        <w:rPr>
-          <w:rFonts w:ascii="Times New Roman" w:eastAsia="Times New Roman" w:hAnsi="Times New Roman" w:cs="Times New Roman"/>
-          <w:color w:val="333333"/>
-          <w:kern w:val="0"/>
-          <w:sz w:val="24"/>
-          <w:szCs w:val="24"/>
-          <w14:ligatures w14:val="none"/>
-        </w:rPr>
-        <w:t>C.</w:t>
-      </w:r>
-      <w:r>
-        <w:rPr>
-          <w:rFonts w:ascii="Times New Roman" w:eastAsia="Times New Roman" w:hAnsi="Times New Roman" w:cs="Times New Roman"/>
-          <w:color w:val="333333"/>
-          <w:kern w:val="0"/>
-          <w:sz w:val="24"/>
-          <w:szCs w:val="24"/>
-          <w14:ligatures w14:val="none"/>
-        </w:rPr>
-        <w:t xml:space="preserve"> </w:t>
-      </w:r>
-      <w:r>
-        <w:rPr>
-          <w:rFonts w:ascii="Times New Roman" w:eastAsia="Times New Roman" w:hAnsi="Times New Roman" w:cs="Times New Roman"/>
-          <w:color w:val="333333"/>
-          <w:kern w:val="0"/>
-          <w:sz w:val="24"/>
-          <w:szCs w:val="24"/>
-          <w14:ligatures w14:val="none"/>
-        </w:rPr>
-        <w:t>Thúc đẩy sự phát triển chính trị- quân sự của Liên Xô và Đông Âu</w:t>
-      </w:r>
-    </w:p>
-    <w:p>
-      <w:pPr>
-        <w:shd w:val="clear" w:color="auto" w:fill="FFFFFF"/>
-        <w:spacing w:after="0" w:line="240" w:lineRule="auto"/>
-        <w:jc w:val="both"/>
-        <w:rPr>
-          <w:rFonts w:ascii="Times New Roman" w:eastAsia="Times New Roman" w:hAnsi="Times New Roman" w:cs="Times New Roman"/>
-          <w:color w:val="333333"/>
-          <w:kern w:val="0"/>
-          <w:sz w:val="24"/>
-          <w:szCs w:val="24"/>
-          <w14:ligatures w14:val="none"/>
-        </w:rPr>
-      </w:pPr>
-      <w:r>
-        <w:rPr>
-          <w:rFonts w:ascii="Times New Roman" w:eastAsia="Times New Roman" w:hAnsi="Times New Roman" w:cs="Times New Roman"/>
-          <w:color w:val="333333"/>
-          <w:kern w:val="0"/>
-          <w:sz w:val="24"/>
-          <w:szCs w:val="24"/>
-          <w14:ligatures w14:val="none"/>
-        </w:rPr>
-        <w:t>D.</w:t>
-      </w:r>
-      <w:r>
-        <w:rPr>
-          <w:rFonts w:ascii="Times New Roman" w:eastAsia="Times New Roman" w:hAnsi="Times New Roman" w:cs="Times New Roman"/>
-          <w:color w:val="333333"/>
-          <w:kern w:val="0"/>
-          <w:sz w:val="24"/>
-          <w:szCs w:val="24"/>
-          <w14:ligatures w14:val="none"/>
-        </w:rPr>
-        <w:t xml:space="preserve"> </w:t>
-      </w:r>
-      <w:r>
-        <w:rPr>
-          <w:rFonts w:ascii="Times New Roman" w:eastAsia="Times New Roman" w:hAnsi="Times New Roman" w:cs="Times New Roman"/>
-          <w:color w:val="333333"/>
-          <w:kern w:val="0"/>
-          <w:sz w:val="24"/>
-          <w:szCs w:val="24"/>
-          <w14:ligatures w14:val="none"/>
-        </w:rPr>
-        <w:t>Thắt chặt mối quan hệ giữa Liên Xô với Đông Âu</w:t>
-      </w:r>
-    </w:p>
-    <w:p>
-      <w:pPr>
-        <w:shd w:val="clear" w:color="auto" w:fill="FFFFFF"/>
-        <w:spacing w:after="0" w:line="240" w:lineRule="auto"/>
-        <w:jc w:val="both"/>
-        <w:rPr>
-          <w:rFonts w:ascii="Times New Roman" w:eastAsia="Times New Roman" w:hAnsi="Times New Roman" w:cs="Times New Roman"/>
-          <w:color w:val="333333"/>
-          <w:kern w:val="0"/>
-          <w:sz w:val="24"/>
-          <w:szCs w:val="24"/>
-          <w14:ligatures w14:val="none"/>
-        </w:rPr>
-      </w:pPr>
-      <w:r>
-        <w:rPr>
-          <w:rFonts w:ascii="Times New Roman" w:eastAsia="Times New Roman" w:hAnsi="Times New Roman" w:cs="Times New Roman"/>
-          <w:color w:val="333333"/>
-          <w:kern w:val="0"/>
-          <w:sz w:val="24"/>
-          <w:szCs w:val="24"/>
-          <w14:ligatures w14:val="none"/>
-        </w:rPr>
-        <w:t>ANSWER</w:t>
-      </w:r>
-      <w:r>
-        <w:rPr>
-          <w:rFonts w:ascii="Times New Roman" w:eastAsia="Times New Roman" w:hAnsi="Times New Roman" w:cs="Times New Roman"/>
-          <w:color w:val="333333"/>
-          <w:kern w:val="0"/>
-          <w:sz w:val="24"/>
-          <w:szCs w:val="24"/>
-          <w14:ligatures w14:val="none"/>
-        </w:rPr>
-        <w:t>: A</w:t>
-      </w:r>
-    </w:p>
-    <w:p>
-      <w:pPr>
-        <w:shd w:val="clear" w:color="auto" w:fill="FFFFFF"/>
-        <w:spacing w:after="0" w:line="240" w:lineRule="auto"/>
-        <w:jc w:val="both"/>
-        <w:rPr>
-          <w:rFonts w:ascii="Times New Roman" w:eastAsia="Times New Roman" w:hAnsi="Times New Roman" w:cs="Times New Roman"/>
-          <w:b/>
-          <w:bCs/>
-          <w:color w:val="333333"/>
-          <w:kern w:val="0"/>
-          <w:sz w:val="24"/>
-          <w:szCs w:val="24"/>
-          <w14:ligatures w14:val="none"/>
-        </w:rPr>
-      </w:pPr>
-    </w:p>
-    <w:p>
-      <w:pPr>
-        <w:shd w:val="clear" w:color="auto" w:fill="FFFFFF"/>
-        <w:spacing w:after="0" w:line="240" w:lineRule="auto"/>
-        <w:jc w:val="both"/>
-        <w:rPr>
-          <w:rFonts w:ascii="Times New Roman" w:eastAsia="Times New Roman" w:hAnsi="Times New Roman" w:cs="Times New Roman"/>
-          <w:b/>
-          <w:bCs/>
-          <w:color w:val="333333"/>
-          <w:kern w:val="0"/>
-          <w:sz w:val="24"/>
-          <w:szCs w:val="24"/>
-          <w14:ligatures w14:val="none"/>
-        </w:rPr>
-      </w:pPr>
-      <w:r>
-        <w:rPr>
-          <w:rFonts w:ascii="Times New Roman" w:eastAsia="Times New Roman" w:hAnsi="Times New Roman" w:cs="Times New Roman"/>
-          <w:b/>
-          <w:bCs/>
-          <w:color w:val="333333"/>
-          <w:kern w:val="0"/>
-          <w:sz w:val="24"/>
-          <w:szCs w:val="24"/>
-          <w14:ligatures w14:val="none"/>
-        </w:rPr>
-        <w:t>12</w:t>
-      </w:r>
-      <w:r>
-        <w:rPr>
-          <w:rFonts w:ascii="Times New Roman" w:eastAsia="Times New Roman" w:hAnsi="Times New Roman" w:cs="Times New Roman"/>
-          <w:b/>
-          <w:bCs/>
-          <w:color w:val="333333"/>
-          <w:kern w:val="0"/>
-          <w:sz w:val="24"/>
-          <w:szCs w:val="24"/>
-          <w14:ligatures w14:val="none"/>
-        </w:rPr>
-        <w:t>.</w:t>
-      </w:r>
-      <w:r>
-        <w:rPr>
-          <w:rFonts w:ascii="Times New Roman" w:eastAsia="Times New Roman" w:hAnsi="Times New Roman" w:cs="Times New Roman"/>
-          <w:b/>
-          <w:bCs/>
-          <w:color w:val="333333"/>
-          <w:kern w:val="0"/>
-          <w:sz w:val="24"/>
-          <w:szCs w:val="24"/>
-          <w14:ligatures w14:val="none"/>
-        </w:rPr>
-        <w:t xml:space="preserve"> </w:t>
-      </w:r>
-      <w:r>
-        <w:rPr>
-          <w:rFonts w:ascii="Times New Roman" w:eastAsia="Times New Roman" w:hAnsi="Times New Roman" w:cs="Times New Roman"/>
-          <w:b/>
-          <w:bCs/>
-          <w:color w:val="333333"/>
-          <w:kern w:val="0"/>
-          <w:sz w:val="24"/>
-          <w:szCs w:val="24"/>
-          <w14:ligatures w14:val="none"/>
-        </w:rPr>
-        <w:t>Một trong những biểu hiện chứng tỏ Liên Xô là thành trì của cách mạng thế giới từ năm 1950 đến nửa đầu những năm 70 của thế kỷ XX là</w:t>
-      </w:r>
-    </w:p>
-    <w:p>
-      <w:pPr>
-        <w:shd w:val="clear" w:color="auto" w:fill="FFFFFF"/>
-        <w:spacing w:after="0" w:line="240" w:lineRule="auto"/>
-        <w:jc w:val="both"/>
-        <w:rPr>
-          <w:rFonts w:ascii="Times New Roman" w:eastAsia="Times New Roman" w:hAnsi="Times New Roman" w:cs="Times New Roman"/>
-          <w:color w:val="333333"/>
-          <w:kern w:val="0"/>
-          <w:sz w:val="24"/>
-          <w:szCs w:val="24"/>
-          <w14:ligatures w14:val="none"/>
-        </w:rPr>
-      </w:pPr>
-      <w:r>
-        <w:rPr>
-          <w:rFonts w:ascii="Times New Roman" w:eastAsia="Times New Roman" w:hAnsi="Times New Roman" w:cs="Times New Roman"/>
-          <w:color w:val="333333"/>
-          <w:kern w:val="0"/>
-          <w:sz w:val="24"/>
-          <w:szCs w:val="24"/>
-          <w14:ligatures w14:val="none"/>
-        </w:rPr>
-        <w:t>A.</w:t>
-      </w:r>
-      <w:r>
-        <w:rPr>
-          <w:rFonts w:ascii="Times New Roman" w:eastAsia="Times New Roman" w:hAnsi="Times New Roman" w:cs="Times New Roman"/>
-          <w:color w:val="333333"/>
-          <w:kern w:val="0"/>
-          <w:sz w:val="24"/>
-          <w:szCs w:val="24"/>
-          <w14:ligatures w14:val="none"/>
-        </w:rPr>
-        <w:t xml:space="preserve"> </w:t>
-      </w:r>
-      <w:r>
-        <w:rPr>
-          <w:rFonts w:ascii="Times New Roman" w:eastAsia="Times New Roman" w:hAnsi="Times New Roman" w:cs="Times New Roman"/>
-          <w:color w:val="333333"/>
-          <w:kern w:val="0"/>
-          <w:sz w:val="24"/>
-          <w:szCs w:val="24"/>
-          <w14:ligatures w14:val="none"/>
-        </w:rPr>
-        <w:t>tích cực giúp đỡ phong trào cách mạng thế giới</w:t>
-      </w:r>
-    </w:p>
-    <w:p>
-      <w:pPr>
-        <w:shd w:val="clear" w:color="auto" w:fill="FFFFFF"/>
-        <w:spacing w:after="0" w:line="240" w:lineRule="auto"/>
-        <w:jc w:val="both"/>
-        <w:rPr>
-          <w:rFonts w:ascii="Times New Roman" w:eastAsia="Times New Roman" w:hAnsi="Times New Roman" w:cs="Times New Roman"/>
-          <w:color w:val="333333"/>
-          <w:kern w:val="0"/>
-          <w:sz w:val="24"/>
-          <w:szCs w:val="24"/>
-          <w14:ligatures w14:val="none"/>
-        </w:rPr>
-      </w:pPr>
-      <w:r>
-        <w:rPr>
-          <w:rFonts w:ascii="Times New Roman" w:eastAsia="Times New Roman" w:hAnsi="Times New Roman" w:cs="Times New Roman"/>
-          <w:color w:val="333333"/>
-          <w:kern w:val="0"/>
-          <w:sz w:val="24"/>
-          <w:szCs w:val="24"/>
-          <w14:ligatures w14:val="none"/>
-        </w:rPr>
-        <w:t>B.</w:t>
-      </w:r>
-      <w:r>
-        <w:rPr>
-          <w:rFonts w:ascii="Times New Roman" w:eastAsia="Times New Roman" w:hAnsi="Times New Roman" w:cs="Times New Roman"/>
-          <w:color w:val="333333"/>
-          <w:kern w:val="0"/>
-          <w:sz w:val="24"/>
-          <w:szCs w:val="24"/>
-          <w14:ligatures w14:val="none"/>
-        </w:rPr>
-        <w:t xml:space="preserve"> </w:t>
-      </w:r>
-      <w:r>
-        <w:rPr>
-          <w:rFonts w:ascii="Times New Roman" w:eastAsia="Times New Roman" w:hAnsi="Times New Roman" w:cs="Times New Roman"/>
-          <w:color w:val="333333"/>
-          <w:kern w:val="0"/>
-          <w:sz w:val="24"/>
-          <w:szCs w:val="24"/>
-          <w14:ligatures w14:val="none"/>
-        </w:rPr>
-        <w:t>trực tiếp đối đầu với các cường quốc phương Tây</w:t>
-      </w:r>
-    </w:p>
-    <w:p>
-      <w:pPr>
-        <w:shd w:val="clear" w:color="auto" w:fill="FFFFFF"/>
-        <w:spacing w:after="0" w:line="240" w:lineRule="auto"/>
-        <w:jc w:val="both"/>
-        <w:rPr>
-          <w:rFonts w:ascii="Times New Roman" w:eastAsia="Times New Roman" w:hAnsi="Times New Roman" w:cs="Times New Roman"/>
-          <w:color w:val="333333"/>
-          <w:kern w:val="0"/>
-          <w:sz w:val="24"/>
-          <w:szCs w:val="24"/>
-          <w14:ligatures w14:val="none"/>
-        </w:rPr>
-      </w:pPr>
-      <w:r>
-        <w:rPr>
-          <w:rFonts w:ascii="Times New Roman" w:eastAsia="Times New Roman" w:hAnsi="Times New Roman" w:cs="Times New Roman"/>
-          <w:color w:val="333333"/>
-          <w:kern w:val="0"/>
-          <w:sz w:val="24"/>
-          <w:szCs w:val="24"/>
-          <w14:ligatures w14:val="none"/>
-        </w:rPr>
-        <w:t>C.</w:t>
-      </w:r>
-      <w:r>
-        <w:rPr>
-          <w:rFonts w:ascii="Times New Roman" w:eastAsia="Times New Roman" w:hAnsi="Times New Roman" w:cs="Times New Roman"/>
-          <w:color w:val="333333"/>
-          <w:kern w:val="0"/>
-          <w:sz w:val="24"/>
-          <w:szCs w:val="24"/>
-          <w14:ligatures w14:val="none"/>
-        </w:rPr>
-        <w:t xml:space="preserve"> </w:t>
-      </w:r>
-      <w:r>
-        <w:rPr>
-          <w:rFonts w:ascii="Times New Roman" w:eastAsia="Times New Roman" w:hAnsi="Times New Roman" w:cs="Times New Roman"/>
-          <w:color w:val="333333"/>
-          <w:kern w:val="0"/>
-          <w:sz w:val="24"/>
-          <w:szCs w:val="24"/>
-          <w14:ligatures w14:val="none"/>
-        </w:rPr>
-        <w:t>làm phá sản hoàn toàn chiến lược toàn cầu của Mĩ</w:t>
-      </w:r>
-    </w:p>
-    <w:p>
-      <w:pPr>
-        <w:shd w:val="clear" w:color="auto" w:fill="FFFFFF"/>
-        <w:spacing w:after="0" w:line="240" w:lineRule="auto"/>
-        <w:jc w:val="both"/>
-        <w:rPr>
-          <w:rFonts w:ascii="Times New Roman" w:eastAsia="Times New Roman" w:hAnsi="Times New Roman" w:cs="Times New Roman"/>
-          <w:color w:val="333333"/>
-          <w:kern w:val="0"/>
-          <w:sz w:val="24"/>
-          <w:szCs w:val="24"/>
-          <w14:ligatures w14:val="none"/>
-        </w:rPr>
-      </w:pPr>
-      <w:r>
-        <w:rPr>
-          <w:rFonts w:ascii="Times New Roman" w:eastAsia="Times New Roman" w:hAnsi="Times New Roman" w:cs="Times New Roman"/>
-          <w:color w:val="333333"/>
-          <w:kern w:val="0"/>
-          <w:sz w:val="24"/>
-          <w:szCs w:val="24"/>
-          <w14:ligatures w14:val="none"/>
-        </w:rPr>
-        <w:t>D.</w:t>
-      </w:r>
-      <w:r>
-        <w:rPr>
-          <w:rFonts w:ascii="Times New Roman" w:eastAsia="Times New Roman" w:hAnsi="Times New Roman" w:cs="Times New Roman"/>
-          <w:color w:val="333333"/>
-          <w:kern w:val="0"/>
-          <w:sz w:val="24"/>
-          <w:szCs w:val="24"/>
-          <w14:ligatures w14:val="none"/>
-        </w:rPr>
-        <w:t xml:space="preserve"> </w:t>
-      </w:r>
-      <w:r>
-        <w:rPr>
-          <w:rFonts w:ascii="Times New Roman" w:eastAsia="Times New Roman" w:hAnsi="Times New Roman" w:cs="Times New Roman"/>
-          <w:color w:val="333333"/>
-          <w:kern w:val="0"/>
-          <w:sz w:val="24"/>
-          <w:szCs w:val="24"/>
-          <w14:ligatures w14:val="none"/>
-        </w:rPr>
-        <w:t>thúc đẩy sự hình thành xu thế hợp tác toàn cầu</w:t>
-      </w:r>
-    </w:p>
-    <w:p>
-      <w:pPr>
-        <w:shd w:val="clear" w:color="auto" w:fill="FFFFFF"/>
-        <w:spacing w:after="0" w:line="240" w:lineRule="auto"/>
-        <w:jc w:val="both"/>
-        <w:rPr>
-          <w:rFonts w:ascii="Times New Roman" w:eastAsia="Times New Roman" w:hAnsi="Times New Roman" w:cs="Times New Roman"/>
-          <w:color w:val="333333"/>
-          <w:kern w:val="0"/>
-          <w:sz w:val="24"/>
-          <w:szCs w:val="24"/>
-          <w14:ligatures w14:val="none"/>
-        </w:rPr>
-      </w:pPr>
-      <w:r>
-        <w:rPr>
-          <w:rFonts w:ascii="Times New Roman" w:eastAsia="Times New Roman" w:hAnsi="Times New Roman" w:cs="Times New Roman"/>
-          <w:color w:val="333333"/>
-          <w:kern w:val="0"/>
-          <w:sz w:val="24"/>
-          <w:szCs w:val="24"/>
-          <w14:ligatures w14:val="none"/>
-        </w:rPr>
-        <w:t>ANSWER</w:t>
-      </w:r>
-      <w:r>
-        <w:rPr>
-          <w:rFonts w:ascii="Times New Roman" w:eastAsia="Times New Roman" w:hAnsi="Times New Roman" w:cs="Times New Roman"/>
-          <w:color w:val="333333"/>
-          <w:kern w:val="0"/>
-          <w:sz w:val="24"/>
-          <w:szCs w:val="24"/>
-          <w14:ligatures w14:val="none"/>
-        </w:rPr>
-        <w:t>: A</w:t>
-      </w:r>
-    </w:p>
-    <w:p>
-      <w:pPr>
-        <w:shd w:val="clear" w:color="auto" w:fill="FFFFFF"/>
-        <w:spacing w:after="0" w:line="240" w:lineRule="auto"/>
-        <w:jc w:val="both"/>
-        <w:rPr>
-          <w:rFonts w:ascii="Times New Roman" w:eastAsia="Times New Roman" w:hAnsi="Times New Roman" w:cs="Times New Roman"/>
-          <w:b/>
-          <w:bCs/>
-          <w:color w:val="333333"/>
-          <w:kern w:val="0"/>
-          <w:sz w:val="24"/>
-          <w:szCs w:val="24"/>
-          <w14:ligatures w14:val="none"/>
-        </w:rPr>
-      </w:pPr>
-    </w:p>
-    <w:p>
-      <w:pPr>
-        <w:shd w:val="clear" w:color="auto" w:fill="FFFFFF"/>
-        <w:spacing w:after="0" w:line="240" w:lineRule="auto"/>
-        <w:jc w:val="both"/>
-        <w:rPr>
-          <w:rFonts w:ascii="Times New Roman" w:eastAsia="Times New Roman" w:hAnsi="Times New Roman" w:cs="Times New Roman"/>
-          <w:b/>
-          <w:bCs/>
-          <w:color w:val="333333"/>
-          <w:kern w:val="0"/>
-          <w:sz w:val="24"/>
-          <w:szCs w:val="24"/>
-          <w14:ligatures w14:val="none"/>
-        </w:rPr>
-      </w:pPr>
-      <w:r>
-        <w:rPr>
-          <w:rFonts w:ascii="Times New Roman" w:eastAsia="Times New Roman" w:hAnsi="Times New Roman" w:cs="Times New Roman"/>
-          <w:b/>
-          <w:bCs/>
-          <w:color w:val="333333"/>
-          <w:kern w:val="0"/>
-          <w:sz w:val="24"/>
-          <w:szCs w:val="24"/>
-          <w14:ligatures w14:val="none"/>
-        </w:rPr>
-        <w:lastRenderedPageBreak/>
         <w:t>13</w:t>
       </w:r>
       <w:r>
@@ -4972,6 +5341,70 @@
         <w:jc w:val="both"/>
         <w:rPr>
           <w:rFonts w:ascii="Times New Roman" w:eastAsia="Times New Roman" w:hAnsi="Times New Roman" w:cs="Times New Roman"/>
+          <w:b/>
+          <w:bCs/>
+          <w:color w:val="333333"/>
+          <w:kern w:val="0"/>
+          <w:sz w:val="24"/>
+          <w:szCs w:val="24"/>
+          <w14:ligatures w14:val="none"/>
+        </w:rPr>
+      </w:pPr>
+      <w:r>
+        <w:rPr>
+          <w:rFonts w:ascii="Times New Roman" w:eastAsia="Times New Roman" w:hAnsi="Times New Roman" w:cs="Times New Roman"/>
+          <w:b/>
+          <w:bCs/>
+          <w:color w:val="333333"/>
+          <w:kern w:val="0"/>
+          <w:sz w:val="24"/>
+          <w:szCs w:val="24"/>
+          <w14:ligatures w14:val="none"/>
+        </w:rPr>
+        <w:drawing>
+          <wp:inline distT="0" distB="0" distL="0" distR="0" wp14:anchorId="4CBD214B" wp14:editId="0EB31669">
+            <wp:extent cx="4755292" cy="3292125"/>
+            <wp:effectExtent l="0" t="0" r="7620" b="3810"/>
+            <wp:docPr id="2115531606" name="Picture 1"/>
+            <wp:cNvGraphicFramePr>
+              <a:graphicFrameLocks xmlns:a="http://schemas.openxmlformats.org/drawingml/2006/main" noChangeAspect="1"/>
+            </wp:cNvGraphicFramePr>
+            <a:graphic xmlns:a="http://schemas.openxmlformats.org/drawingml/2006/main">
+              <a:graphicData uri="http://schemas.openxmlformats.org/drawingml/2006/picture">
+                <pic:pic xmlns:pic="http://schemas.openxmlformats.org/drawingml/2006/picture">
+                  <pic:nvPicPr>
+                    <pic:cNvPr id="2115531606" name=""/>
+                    <pic:cNvPicPr/>
+                  </pic:nvPicPr>
+                  <pic:blipFill>
+                    <a:blip r:embed="rId11"/>
+                    <a:stretch>
+                      <a:fillRect/>
+                    </a:stretch>
+                  </pic:blipFill>
+                  <pic:spPr>
+                    <a:xfrm>
+                      <a:off x="0" y="0"/>
+                      <a:ext cx="4755292" cy="3292125"/>
+                    </a:xfrm>
+                    <a:prstGeom prst="rect">
+                      <a:avLst/>
+                    </a:prstGeom>
+                  </pic:spPr>
+                </pic:pic>
+              </a:graphicData>
+            </a:graphic>
+          </wp:inline>
+        </w:drawing>
+      </w:r>
+    </w:p>
+    <w:p>
+      <w:pPr>
+        <w:shd w:val="clear" w:color="auto" w:fill="FFFFFF"/>
+        <w:spacing w:after="0" w:line="240" w:lineRule="auto"/>
+        <w:jc w:val="both"/>
+        <w:rPr>
+          <w:rFonts w:ascii="Times New Roman" w:eastAsia="Times New Roman" w:hAnsi="Times New Roman" w:cs="Times New Roman"/>
           <w:color w:val="333333"/>
           <w:kern w:val="0"/>
           <w:sz w:val="24"/>
@@ -5421,6 +5854,7 @@
           <w:szCs w:val="24"/>
           <w14:ligatures w14:val="none"/>
         </w:rPr>
+        <w:lastRenderedPageBreak/>
         <w:t>D.</w:t>
       </w:r>
       <w:r>
@@ -5527,7 +5961,6 @@
           <w:szCs w:val="24"/>
           <w14:ligatures w14:val="none"/>
         </w:rPr>
-        <w:lastRenderedPageBreak/>
         <w:t>19.</w:t>
       </w:r>
       <w:r>
@@ -6159,6 +6592,70 @@
           <w14:ligatures w14:val="none"/>
         </w:rPr>
         <w:t>Cuộc khủng hoảng dầu mỏ năm 1973 đã đặt ra yêu cầu gì cho các quốc gia trên thế giới?</w:t>
+      </w:r>
+    </w:p>
+    <w:p>
+      <w:pPr>
+        <w:shd w:val="clear" w:color="auto" w:fill="FFFFFF"/>
+        <w:spacing w:after="0" w:line="240" w:lineRule="auto"/>
+        <w:jc w:val="both"/>
+        <w:rPr>
+          <w:rFonts w:ascii="Times New Roman" w:eastAsia="Times New Roman" w:hAnsi="Times New Roman" w:cs="Times New Roman"/>
+          <w:b/>
+          <w:bCs/>
+          <w:color w:val="333333"/>
+          <w:kern w:val="0"/>
+          <w:sz w:val="24"/>
+          <w:szCs w:val="24"/>
+          <w14:ligatures w14:val="none"/>
+        </w:rPr>
+      </w:pPr>
+      <w:r>
+        <w:rPr>
+          <w:rFonts w:ascii="Times New Roman" w:eastAsia="Times New Roman" w:hAnsi="Times New Roman" w:cs="Times New Roman"/>
+          <w:b/>
+          <w:bCs/>
+          <w:color w:val="333333"/>
+          <w:kern w:val="0"/>
+          <w:sz w:val="24"/>
+          <w:szCs w:val="24"/>
+          <w14:ligatures w14:val="none"/>
+        </w:rPr>
+        <w:drawing>
+          <wp:inline distT="0" distB="0" distL="0" distR="0" wp14:anchorId="1E9129CD" wp14:editId="41FD5F56">
+            <wp:extent cx="5814564" cy="3314987"/>
+            <wp:effectExtent l="0" t="0" r="0" b="0"/>
+            <wp:docPr id="1842905910" name="Picture 1"/>
+            <wp:cNvGraphicFramePr>
+              <a:graphicFrameLocks xmlns:a="http://schemas.openxmlformats.org/drawingml/2006/main" noChangeAspect="1"/>
+            </wp:cNvGraphicFramePr>
+            <a:graphic xmlns:a="http://schemas.openxmlformats.org/drawingml/2006/main">
+              <a:graphicData uri="http://schemas.openxmlformats.org/drawingml/2006/picture">
+                <pic:pic xmlns:pic="http://schemas.openxmlformats.org/drawingml/2006/picture">
+                  <pic:nvPicPr>
+                    <pic:cNvPr id="1842905910" name=""/>
+                    <pic:cNvPicPr/>
+                  </pic:nvPicPr>
+                  <pic:blipFill>
+                    <a:blip r:embed="rId12"/>
+                    <a:stretch>
+                      <a:fillRect/>
+                    </a:stretch>
+                  </pic:blipFill>
+                  <pic:spPr>
+                    <a:xfrm>
+                      <a:off x="0" y="0"/>
+                      <a:ext cx="5814564" cy="3314987"/>
+                    </a:xfrm>
+                    <a:prstGeom prst="rect">
+                      <a:avLst/>
+                    </a:prstGeom>
+                  </pic:spPr>
+                </pic:pic>
+              </a:graphicData>
+            </a:graphic>
+          </wp:inline>
+        </w:drawing>
       </w:r>
     </w:p>
     <w:p>
@@ -6617,6 +7114,7 @@
           <w:szCs w:val="24"/>
           <w14:ligatures w14:val="none"/>
         </w:rPr>
+        <w:lastRenderedPageBreak/>
         <w:t>C.</w:t>
       </w:r>
       <w:r>
@@ -7375,7 +7873,6 @@
           <w:szCs w:val="24"/>
           <w14:ligatures w14:val="none"/>
         </w:rPr>
-        <w:lastRenderedPageBreak/>
         <w:t>25.</w:t>
       </w:r>
       <w:r>

</xml_diff>